<commit_message>
Array Hash Document update
</commit_message>
<xml_diff>
--- a/Data Structures/bin/1257.docx
+++ b/Data Structures/bin/1257.docx
@@ -8,17 +8,3000 @@
         <w:rPr>
           <w:b/>
           <w:bCs/>
+          <w:lang w:val="en-US"/>
         </w:rPr>
       </w:pPr>
       <w:r>
         <w:rPr>
           <w:b/>
           <w:bCs/>
+          <w:lang w:val="en-US"/>
         </w:rPr>
         <w:t>1257 – ARRAY HASH</w:t>
       </w:r>
     </w:p>
+    <w:p>
+      <w:pPr>
+        <w:rPr>
+          <w:lang w:val="en-US"/>
+        </w:rPr>
+      </w:pPr>
+    </w:p>
+    <w:p>
+      <w:pPr>
+        <w:pStyle w:val="NormalWeb"/>
+        <w:pBdr>
+          <w:top w:val="single" w:sz="6" w:space="2" w:color="888888"/>
+          <w:left w:val="single" w:sz="6" w:space="2" w:color="888888"/>
+          <w:bottom w:val="single" w:sz="6" w:space="2" w:color="888888"/>
+          <w:right w:val="single" w:sz="6" w:space="2" w:color="888888"/>
+        </w:pBdr>
+        <w:shd w:val="clear" w:color="auto" w:fill="FEFEFE"/>
+        <w:tabs>
+          <w:tab w:val="left" w:pos="916"/>
+          <w:tab w:val="left" w:pos="1832"/>
+          <w:tab w:val="left" w:pos="2748"/>
+          <w:tab w:val="left" w:pos="3664"/>
+          <w:tab w:val="left" w:pos="4580"/>
+          <w:tab w:val="left" w:pos="5496"/>
+          <w:tab w:val="left" w:pos="6412"/>
+          <w:tab w:val="left" w:pos="7328"/>
+          <w:tab w:val="left" w:pos="8244"/>
+          <w:tab w:val="left" w:pos="9160"/>
+          <w:tab w:val="left" w:pos="10076"/>
+          <w:tab w:val="left" w:pos="10992"/>
+          <w:tab w:val="left" w:pos="11908"/>
+          <w:tab w:val="left" w:pos="12824"/>
+          <w:tab w:val="left" w:pos="13740"/>
+          <w:tab w:val="left" w:pos="14656"/>
+        </w:tabs>
+        <w:spacing w:before="0" w:beforeAutospacing="0" w:after="0" w:afterAutospacing="0"/>
+        <w:divId w:val="2027752377"/>
+        <w:rPr>
+          <w:rFonts w:ascii="Consolas" w:hAnsi="Consolas" w:cs="Courier New"/>
+          <w:color w:val="000000"/>
+          <w:sz w:val="17"/>
+          <w:szCs w:val="17"/>
+          <w:lang w:val="en-US"/>
+        </w:rPr>
+      </w:pPr>
+      <w:r>
+        <w:rPr>
+          <w:rFonts w:ascii="Consolas" w:hAnsi="Consolas" w:cs="Courier New"/>
+          <w:color w:val="000000"/>
+          <w:sz w:val="17"/>
+          <w:szCs w:val="17"/>
+          <w:lang w:val="en-US"/>
+        </w:rPr>
+        <w:t xml:space="preserve"> 1. </w:t>
+      </w:r>
+      <w:r>
+        <w:rPr>
+          <w:rFonts w:ascii="Consolas" w:hAnsi="Consolas" w:cs="Courier New"/>
+          <w:color w:val="7928A1"/>
+          <w:sz w:val="17"/>
+          <w:szCs w:val="17"/>
+          <w:lang w:val="en-US"/>
+        </w:rPr>
+        <w:t>import</w:t>
+      </w:r>
+      <w:r>
+        <w:rPr>
+          <w:rFonts w:ascii="Consolas" w:hAnsi="Consolas" w:cs="Courier New"/>
+          <w:color w:val="545454"/>
+          <w:sz w:val="17"/>
+          <w:szCs w:val="17"/>
+          <w:lang w:val="en-US"/>
+        </w:rPr>
+        <w:t xml:space="preserve"> </w:t>
+      </w:r>
+      <w:proofErr w:type="spellStart"/>
+      <w:r>
+        <w:rPr>
+          <w:rFonts w:ascii="Consolas" w:hAnsi="Consolas" w:cs="Courier New"/>
+          <w:color w:val="545454"/>
+          <w:sz w:val="17"/>
+          <w:szCs w:val="17"/>
+          <w:lang w:val="en-US"/>
+        </w:rPr>
+        <w:t>java.util.</w:t>
+      </w:r>
+      <w:r>
+        <w:rPr>
+          <w:rFonts w:ascii="Consolas" w:hAnsi="Consolas" w:cs="Courier New"/>
+          <w:color w:val="007FAA"/>
+          <w:sz w:val="17"/>
+          <w:szCs w:val="17"/>
+          <w:lang w:val="en-US"/>
+        </w:rPr>
+        <w:t>Scanner</w:t>
+      </w:r>
+      <w:proofErr w:type="spellEnd"/>
+      <w:r>
+        <w:rPr>
+          <w:rFonts w:ascii="Consolas" w:hAnsi="Consolas" w:cs="Courier New"/>
+          <w:color w:val="545454"/>
+          <w:sz w:val="17"/>
+          <w:szCs w:val="17"/>
+          <w:lang w:val="en-US"/>
+        </w:rPr>
+        <w:t xml:space="preserve">; </w:t>
+      </w:r>
+      <w:r>
+        <w:rPr>
+          <w:rFonts w:ascii="Consolas" w:hAnsi="Consolas" w:cs="Courier New"/>
+          <w:color w:val="696969"/>
+          <w:sz w:val="17"/>
+          <w:szCs w:val="17"/>
+          <w:lang w:val="en-US"/>
+        </w:rPr>
+        <w:t>// import Scanner class</w:t>
+      </w:r>
+    </w:p>
+    <w:p>
+      <w:pPr>
+        <w:pStyle w:val="NormalWeb"/>
+        <w:pBdr>
+          <w:top w:val="single" w:sz="6" w:space="2" w:color="888888"/>
+          <w:left w:val="single" w:sz="6" w:space="2" w:color="888888"/>
+          <w:bottom w:val="single" w:sz="6" w:space="2" w:color="888888"/>
+          <w:right w:val="single" w:sz="6" w:space="2" w:color="888888"/>
+        </w:pBdr>
+        <w:shd w:val="clear" w:color="auto" w:fill="FEFEFE"/>
+        <w:tabs>
+          <w:tab w:val="left" w:pos="916"/>
+          <w:tab w:val="left" w:pos="1832"/>
+          <w:tab w:val="left" w:pos="2748"/>
+          <w:tab w:val="left" w:pos="3664"/>
+          <w:tab w:val="left" w:pos="4580"/>
+          <w:tab w:val="left" w:pos="5496"/>
+          <w:tab w:val="left" w:pos="6412"/>
+          <w:tab w:val="left" w:pos="7328"/>
+          <w:tab w:val="left" w:pos="8244"/>
+          <w:tab w:val="left" w:pos="9160"/>
+          <w:tab w:val="left" w:pos="10076"/>
+          <w:tab w:val="left" w:pos="10992"/>
+          <w:tab w:val="left" w:pos="11908"/>
+          <w:tab w:val="left" w:pos="12824"/>
+          <w:tab w:val="left" w:pos="13740"/>
+          <w:tab w:val="left" w:pos="14656"/>
+        </w:tabs>
+        <w:spacing w:before="0" w:beforeAutospacing="0" w:after="0" w:afterAutospacing="0"/>
+        <w:divId w:val="2027752377"/>
+        <w:rPr>
+          <w:rFonts w:ascii="Consolas" w:hAnsi="Consolas" w:cs="Courier New"/>
+          <w:color w:val="000000"/>
+          <w:sz w:val="17"/>
+          <w:szCs w:val="17"/>
+          <w:lang w:val="en-US"/>
+        </w:rPr>
+      </w:pPr>
+      <w:r>
+        <w:rPr>
+          <w:rFonts w:ascii="Consolas" w:hAnsi="Consolas" w:cs="Courier New"/>
+          <w:color w:val="000000"/>
+          <w:sz w:val="17"/>
+          <w:szCs w:val="17"/>
+          <w:lang w:val="en-US"/>
+        </w:rPr>
+        <w:t xml:space="preserve"> 2. </w:t>
+      </w:r>
+      <w:r>
+        <w:rPr>
+          <w:rFonts w:ascii="Consolas" w:hAnsi="Consolas" w:cs="Courier New"/>
+          <w:color w:val="545454"/>
+          <w:sz w:val="17"/>
+          <w:szCs w:val="17"/>
+          <w:lang w:val="en-US"/>
+        </w:rPr>
+        <w:t> </w:t>
+      </w:r>
+    </w:p>
+    <w:p>
+      <w:pPr>
+        <w:pStyle w:val="NormalWeb"/>
+        <w:pBdr>
+          <w:top w:val="single" w:sz="6" w:space="2" w:color="888888"/>
+          <w:left w:val="single" w:sz="6" w:space="2" w:color="888888"/>
+          <w:bottom w:val="single" w:sz="6" w:space="2" w:color="888888"/>
+          <w:right w:val="single" w:sz="6" w:space="2" w:color="888888"/>
+        </w:pBdr>
+        <w:shd w:val="clear" w:color="auto" w:fill="FEFEFE"/>
+        <w:tabs>
+          <w:tab w:val="left" w:pos="916"/>
+          <w:tab w:val="left" w:pos="1832"/>
+          <w:tab w:val="left" w:pos="2748"/>
+          <w:tab w:val="left" w:pos="3664"/>
+          <w:tab w:val="left" w:pos="4580"/>
+          <w:tab w:val="left" w:pos="5496"/>
+          <w:tab w:val="left" w:pos="6412"/>
+          <w:tab w:val="left" w:pos="7328"/>
+          <w:tab w:val="left" w:pos="8244"/>
+          <w:tab w:val="left" w:pos="9160"/>
+          <w:tab w:val="left" w:pos="10076"/>
+          <w:tab w:val="left" w:pos="10992"/>
+          <w:tab w:val="left" w:pos="11908"/>
+          <w:tab w:val="left" w:pos="12824"/>
+          <w:tab w:val="left" w:pos="13740"/>
+          <w:tab w:val="left" w:pos="14656"/>
+        </w:tabs>
+        <w:spacing w:before="0" w:beforeAutospacing="0" w:after="0" w:afterAutospacing="0"/>
+        <w:divId w:val="2027752377"/>
+        <w:rPr>
+          <w:rFonts w:ascii="Consolas" w:hAnsi="Consolas" w:cs="Courier New"/>
+          <w:color w:val="000000"/>
+          <w:sz w:val="17"/>
+          <w:szCs w:val="17"/>
+          <w:lang w:val="en-US"/>
+        </w:rPr>
+      </w:pPr>
+      <w:r>
+        <w:rPr>
+          <w:rFonts w:ascii="Consolas" w:hAnsi="Consolas" w:cs="Courier New"/>
+          <w:color w:val="000000"/>
+          <w:sz w:val="17"/>
+          <w:szCs w:val="17"/>
+          <w:lang w:val="en-US"/>
+        </w:rPr>
+        <w:t xml:space="preserve"> 3. </w:t>
+      </w:r>
+      <w:r>
+        <w:rPr>
+          <w:rFonts w:ascii="Consolas" w:hAnsi="Consolas" w:cs="Courier New"/>
+          <w:color w:val="7928A1"/>
+          <w:sz w:val="17"/>
+          <w:szCs w:val="17"/>
+          <w:lang w:val="en-US"/>
+        </w:rPr>
+        <w:t>public</w:t>
+      </w:r>
+      <w:r>
+        <w:rPr>
+          <w:rFonts w:ascii="Consolas" w:hAnsi="Consolas" w:cs="Courier New"/>
+          <w:color w:val="545454"/>
+          <w:sz w:val="17"/>
+          <w:szCs w:val="17"/>
+          <w:lang w:val="en-US"/>
+        </w:rPr>
+        <w:t xml:space="preserve"> </w:t>
+      </w:r>
+      <w:r>
+        <w:rPr>
+          <w:rFonts w:ascii="Consolas" w:hAnsi="Consolas" w:cs="Courier New"/>
+          <w:color w:val="7928A1"/>
+          <w:sz w:val="17"/>
+          <w:szCs w:val="17"/>
+          <w:lang w:val="en-US"/>
+        </w:rPr>
+        <w:t>class</w:t>
+      </w:r>
+      <w:r>
+        <w:rPr>
+          <w:rFonts w:ascii="Consolas" w:hAnsi="Consolas" w:cs="Courier New"/>
+          <w:color w:val="545454"/>
+          <w:sz w:val="17"/>
+          <w:szCs w:val="17"/>
+          <w:lang w:val="en-US"/>
+        </w:rPr>
+        <w:t xml:space="preserve"> </w:t>
+      </w:r>
+      <w:proofErr w:type="spellStart"/>
+      <w:r>
+        <w:rPr>
+          <w:rFonts w:ascii="Consolas" w:hAnsi="Consolas" w:cs="Courier New"/>
+          <w:color w:val="007FAA"/>
+          <w:sz w:val="17"/>
+          <w:szCs w:val="17"/>
+          <w:lang w:val="en-US"/>
+        </w:rPr>
+        <w:t>ArrayHash</w:t>
+      </w:r>
+      <w:proofErr w:type="spellEnd"/>
+      <w:r>
+        <w:rPr>
+          <w:rFonts w:ascii="Consolas" w:hAnsi="Consolas" w:cs="Courier New"/>
+          <w:color w:val="545454"/>
+          <w:sz w:val="17"/>
+          <w:szCs w:val="17"/>
+          <w:lang w:val="en-US"/>
+        </w:rPr>
+        <w:t xml:space="preserve"> { </w:t>
+      </w:r>
+      <w:r>
+        <w:rPr>
+          <w:rFonts w:ascii="Consolas" w:hAnsi="Consolas" w:cs="Courier New"/>
+          <w:color w:val="696969"/>
+          <w:sz w:val="17"/>
+          <w:szCs w:val="17"/>
+          <w:lang w:val="en-US"/>
+        </w:rPr>
+        <w:t xml:space="preserve">// </w:t>
+      </w:r>
+      <w:proofErr w:type="spellStart"/>
+      <w:r>
+        <w:rPr>
+          <w:rFonts w:ascii="Consolas" w:hAnsi="Consolas" w:cs="Courier New"/>
+          <w:color w:val="696969"/>
+          <w:sz w:val="17"/>
+          <w:szCs w:val="17"/>
+          <w:lang w:val="en-US"/>
+        </w:rPr>
+        <w:t>ArrayHash</w:t>
+      </w:r>
+      <w:proofErr w:type="spellEnd"/>
+      <w:r>
+        <w:rPr>
+          <w:rFonts w:ascii="Consolas" w:hAnsi="Consolas" w:cs="Courier New"/>
+          <w:color w:val="696969"/>
+          <w:sz w:val="17"/>
+          <w:szCs w:val="17"/>
+          <w:lang w:val="en-US"/>
+        </w:rPr>
+        <w:t xml:space="preserve"> class declaration</w:t>
+      </w:r>
+    </w:p>
+    <w:p>
+      <w:pPr>
+        <w:pStyle w:val="NormalWeb"/>
+        <w:pBdr>
+          <w:top w:val="single" w:sz="6" w:space="2" w:color="888888"/>
+          <w:left w:val="single" w:sz="6" w:space="2" w:color="888888"/>
+          <w:bottom w:val="single" w:sz="6" w:space="2" w:color="888888"/>
+          <w:right w:val="single" w:sz="6" w:space="2" w:color="888888"/>
+        </w:pBdr>
+        <w:shd w:val="clear" w:color="auto" w:fill="FEFEFE"/>
+        <w:tabs>
+          <w:tab w:val="left" w:pos="916"/>
+          <w:tab w:val="left" w:pos="1832"/>
+          <w:tab w:val="left" w:pos="2748"/>
+          <w:tab w:val="left" w:pos="3664"/>
+          <w:tab w:val="left" w:pos="4580"/>
+          <w:tab w:val="left" w:pos="5496"/>
+          <w:tab w:val="left" w:pos="6412"/>
+          <w:tab w:val="left" w:pos="7328"/>
+          <w:tab w:val="left" w:pos="8244"/>
+          <w:tab w:val="left" w:pos="9160"/>
+          <w:tab w:val="left" w:pos="10076"/>
+          <w:tab w:val="left" w:pos="10992"/>
+          <w:tab w:val="left" w:pos="11908"/>
+          <w:tab w:val="left" w:pos="12824"/>
+          <w:tab w:val="left" w:pos="13740"/>
+          <w:tab w:val="left" w:pos="14656"/>
+        </w:tabs>
+        <w:spacing w:before="0" w:beforeAutospacing="0" w:after="0" w:afterAutospacing="0"/>
+        <w:divId w:val="2027752377"/>
+        <w:rPr>
+          <w:rFonts w:ascii="Consolas" w:hAnsi="Consolas" w:cs="Courier New"/>
+          <w:color w:val="000000"/>
+          <w:sz w:val="17"/>
+          <w:szCs w:val="17"/>
+          <w:lang w:val="en-US"/>
+        </w:rPr>
+      </w:pPr>
+      <w:r>
+        <w:rPr>
+          <w:rFonts w:ascii="Consolas" w:hAnsi="Consolas" w:cs="Courier New"/>
+          <w:color w:val="000000"/>
+          <w:sz w:val="17"/>
+          <w:szCs w:val="17"/>
+          <w:lang w:val="en-US"/>
+        </w:rPr>
+        <w:t xml:space="preserve"> 4. </w:t>
+      </w:r>
+      <w:r>
+        <w:rPr>
+          <w:rFonts w:ascii="Consolas" w:hAnsi="Consolas" w:cs="Courier New"/>
+          <w:color w:val="545454"/>
+          <w:sz w:val="17"/>
+          <w:szCs w:val="17"/>
+          <w:lang w:val="en-US"/>
+        </w:rPr>
+        <w:t xml:space="preserve">    </w:t>
+      </w:r>
+      <w:r>
+        <w:rPr>
+          <w:rFonts w:ascii="Consolas" w:hAnsi="Consolas" w:cs="Courier New"/>
+          <w:color w:val="7928A1"/>
+          <w:sz w:val="17"/>
+          <w:szCs w:val="17"/>
+          <w:lang w:val="en-US"/>
+        </w:rPr>
+        <w:t>public</w:t>
+      </w:r>
+      <w:r>
+        <w:rPr>
+          <w:rFonts w:ascii="Consolas" w:hAnsi="Consolas" w:cs="Courier New"/>
+          <w:color w:val="545454"/>
+          <w:sz w:val="17"/>
+          <w:szCs w:val="17"/>
+          <w:lang w:val="en-US"/>
+        </w:rPr>
+        <w:t xml:space="preserve"> </w:t>
+      </w:r>
+      <w:r>
+        <w:rPr>
+          <w:rFonts w:ascii="Consolas" w:hAnsi="Consolas" w:cs="Courier New"/>
+          <w:color w:val="7928A1"/>
+          <w:sz w:val="17"/>
+          <w:szCs w:val="17"/>
+          <w:lang w:val="en-US"/>
+        </w:rPr>
+        <w:t>static</w:t>
+      </w:r>
+      <w:r>
+        <w:rPr>
+          <w:rFonts w:ascii="Consolas" w:hAnsi="Consolas" w:cs="Courier New"/>
+          <w:color w:val="545454"/>
+          <w:sz w:val="17"/>
+          <w:szCs w:val="17"/>
+          <w:lang w:val="en-US"/>
+        </w:rPr>
+        <w:t xml:space="preserve"> </w:t>
+      </w:r>
+      <w:r>
+        <w:rPr>
+          <w:rFonts w:ascii="Consolas" w:hAnsi="Consolas" w:cs="Courier New"/>
+          <w:color w:val="7928A1"/>
+          <w:sz w:val="17"/>
+          <w:szCs w:val="17"/>
+          <w:lang w:val="en-US"/>
+        </w:rPr>
+        <w:t>void</w:t>
+      </w:r>
+      <w:r>
+        <w:rPr>
+          <w:rFonts w:ascii="Consolas" w:hAnsi="Consolas" w:cs="Courier New"/>
+          <w:color w:val="545454"/>
+          <w:sz w:val="17"/>
+          <w:szCs w:val="17"/>
+          <w:lang w:val="en-US"/>
+        </w:rPr>
+        <w:t xml:space="preserve"> main(</w:t>
+      </w:r>
+      <w:r>
+        <w:rPr>
+          <w:rFonts w:ascii="Consolas" w:hAnsi="Consolas" w:cs="Courier New"/>
+          <w:color w:val="007FAA"/>
+          <w:sz w:val="17"/>
+          <w:szCs w:val="17"/>
+          <w:lang w:val="en-US"/>
+        </w:rPr>
+        <w:t>String</w:t>
+      </w:r>
+      <w:r>
+        <w:rPr>
+          <w:rFonts w:ascii="Consolas" w:hAnsi="Consolas" w:cs="Courier New"/>
+          <w:color w:val="545454"/>
+          <w:sz w:val="17"/>
+          <w:szCs w:val="17"/>
+          <w:lang w:val="en-US"/>
+        </w:rPr>
+        <w:t xml:space="preserve">[] </w:t>
+      </w:r>
+      <w:proofErr w:type="spellStart"/>
+      <w:r>
+        <w:rPr>
+          <w:rFonts w:ascii="Consolas" w:hAnsi="Consolas" w:cs="Courier New"/>
+          <w:color w:val="545454"/>
+          <w:sz w:val="17"/>
+          <w:szCs w:val="17"/>
+          <w:lang w:val="en-US"/>
+        </w:rPr>
+        <w:t>args</w:t>
+      </w:r>
+      <w:proofErr w:type="spellEnd"/>
+      <w:r>
+        <w:rPr>
+          <w:rFonts w:ascii="Consolas" w:hAnsi="Consolas" w:cs="Courier New"/>
+          <w:color w:val="545454"/>
+          <w:sz w:val="17"/>
+          <w:szCs w:val="17"/>
+          <w:lang w:val="en-US"/>
+        </w:rPr>
+        <w:t xml:space="preserve">) { </w:t>
+      </w:r>
+      <w:r>
+        <w:rPr>
+          <w:rFonts w:ascii="Consolas" w:hAnsi="Consolas" w:cs="Courier New"/>
+          <w:color w:val="696969"/>
+          <w:sz w:val="17"/>
+          <w:szCs w:val="17"/>
+          <w:lang w:val="en-US"/>
+        </w:rPr>
+        <w:t>// main method declaration</w:t>
+      </w:r>
+    </w:p>
+    <w:p>
+      <w:pPr>
+        <w:pStyle w:val="NormalWeb"/>
+        <w:pBdr>
+          <w:top w:val="single" w:sz="6" w:space="2" w:color="888888"/>
+          <w:left w:val="single" w:sz="6" w:space="2" w:color="888888"/>
+          <w:bottom w:val="single" w:sz="6" w:space="2" w:color="888888"/>
+          <w:right w:val="single" w:sz="6" w:space="2" w:color="888888"/>
+        </w:pBdr>
+        <w:shd w:val="clear" w:color="auto" w:fill="FEFEFE"/>
+        <w:tabs>
+          <w:tab w:val="left" w:pos="916"/>
+          <w:tab w:val="left" w:pos="1832"/>
+          <w:tab w:val="left" w:pos="2748"/>
+          <w:tab w:val="left" w:pos="3664"/>
+          <w:tab w:val="left" w:pos="4580"/>
+          <w:tab w:val="left" w:pos="5496"/>
+          <w:tab w:val="left" w:pos="6412"/>
+          <w:tab w:val="left" w:pos="7328"/>
+          <w:tab w:val="left" w:pos="8244"/>
+          <w:tab w:val="left" w:pos="9160"/>
+          <w:tab w:val="left" w:pos="10076"/>
+          <w:tab w:val="left" w:pos="10992"/>
+          <w:tab w:val="left" w:pos="11908"/>
+          <w:tab w:val="left" w:pos="12824"/>
+          <w:tab w:val="left" w:pos="13740"/>
+          <w:tab w:val="left" w:pos="14656"/>
+        </w:tabs>
+        <w:spacing w:before="0" w:beforeAutospacing="0" w:after="0" w:afterAutospacing="0"/>
+        <w:divId w:val="2027752377"/>
+        <w:rPr>
+          <w:rFonts w:ascii="Consolas" w:hAnsi="Consolas" w:cs="Courier New"/>
+          <w:color w:val="000000"/>
+          <w:sz w:val="17"/>
+          <w:szCs w:val="17"/>
+          <w:lang w:val="en-US"/>
+        </w:rPr>
+      </w:pPr>
+      <w:r>
+        <w:rPr>
+          <w:rFonts w:ascii="Consolas" w:hAnsi="Consolas" w:cs="Courier New"/>
+          <w:color w:val="000000"/>
+          <w:sz w:val="17"/>
+          <w:szCs w:val="17"/>
+          <w:lang w:val="en-US"/>
+        </w:rPr>
+        <w:t xml:space="preserve"> 5. </w:t>
+      </w:r>
+      <w:r>
+        <w:rPr>
+          <w:rFonts w:ascii="Consolas" w:hAnsi="Consolas" w:cs="Courier New"/>
+          <w:color w:val="545454"/>
+          <w:sz w:val="17"/>
+          <w:szCs w:val="17"/>
+          <w:lang w:val="en-US"/>
+        </w:rPr>
+        <w:t xml:space="preserve">        </w:t>
+      </w:r>
+      <w:r>
+        <w:rPr>
+          <w:rFonts w:ascii="Consolas" w:hAnsi="Consolas" w:cs="Courier New"/>
+          <w:color w:val="007FAA"/>
+          <w:sz w:val="17"/>
+          <w:szCs w:val="17"/>
+          <w:lang w:val="en-US"/>
+        </w:rPr>
+        <w:t>Scanner</w:t>
+      </w:r>
+      <w:r>
+        <w:rPr>
+          <w:rFonts w:ascii="Consolas" w:hAnsi="Consolas" w:cs="Courier New"/>
+          <w:color w:val="545454"/>
+          <w:sz w:val="17"/>
+          <w:szCs w:val="17"/>
+          <w:lang w:val="en-US"/>
+        </w:rPr>
+        <w:t xml:space="preserve"> </w:t>
+      </w:r>
+      <w:proofErr w:type="spellStart"/>
+      <w:r>
+        <w:rPr>
+          <w:rFonts w:ascii="Consolas" w:hAnsi="Consolas" w:cs="Courier New"/>
+          <w:color w:val="545454"/>
+          <w:sz w:val="17"/>
+          <w:szCs w:val="17"/>
+          <w:lang w:val="en-US"/>
+        </w:rPr>
+        <w:t>scanner</w:t>
+      </w:r>
+      <w:proofErr w:type="spellEnd"/>
+      <w:r>
+        <w:rPr>
+          <w:rFonts w:ascii="Consolas" w:hAnsi="Consolas" w:cs="Courier New"/>
+          <w:color w:val="545454"/>
+          <w:sz w:val="17"/>
+          <w:szCs w:val="17"/>
+          <w:lang w:val="en-US"/>
+        </w:rPr>
+        <w:t xml:space="preserve"> = </w:t>
+      </w:r>
+      <w:r>
+        <w:rPr>
+          <w:rFonts w:ascii="Consolas" w:hAnsi="Consolas" w:cs="Courier New"/>
+          <w:color w:val="7928A1"/>
+          <w:sz w:val="17"/>
+          <w:szCs w:val="17"/>
+          <w:lang w:val="en-US"/>
+        </w:rPr>
+        <w:t>new</w:t>
+      </w:r>
+      <w:r>
+        <w:rPr>
+          <w:rFonts w:ascii="Consolas" w:hAnsi="Consolas" w:cs="Courier New"/>
+          <w:color w:val="545454"/>
+          <w:sz w:val="17"/>
+          <w:szCs w:val="17"/>
+          <w:lang w:val="en-US"/>
+        </w:rPr>
+        <w:t xml:space="preserve"> </w:t>
+      </w:r>
+      <w:r>
+        <w:rPr>
+          <w:rFonts w:ascii="Consolas" w:hAnsi="Consolas" w:cs="Courier New"/>
+          <w:color w:val="007FAA"/>
+          <w:sz w:val="17"/>
+          <w:szCs w:val="17"/>
+          <w:lang w:val="en-US"/>
+        </w:rPr>
+        <w:t>Scanner</w:t>
+      </w:r>
+      <w:r>
+        <w:rPr>
+          <w:rFonts w:ascii="Consolas" w:hAnsi="Consolas" w:cs="Courier New"/>
+          <w:color w:val="545454"/>
+          <w:sz w:val="17"/>
+          <w:szCs w:val="17"/>
+          <w:lang w:val="en-US"/>
+        </w:rPr>
+        <w:t>(</w:t>
+      </w:r>
+      <w:r>
+        <w:rPr>
+          <w:rFonts w:ascii="Consolas" w:hAnsi="Consolas" w:cs="Courier New"/>
+          <w:color w:val="007FAA"/>
+          <w:sz w:val="17"/>
+          <w:szCs w:val="17"/>
+          <w:lang w:val="en-US"/>
+        </w:rPr>
+        <w:t>System</w:t>
+      </w:r>
+      <w:r>
+        <w:rPr>
+          <w:rFonts w:ascii="Consolas" w:hAnsi="Consolas" w:cs="Courier New"/>
+          <w:color w:val="545454"/>
+          <w:sz w:val="17"/>
+          <w:szCs w:val="17"/>
+          <w:lang w:val="en-US"/>
+        </w:rPr>
+        <w:t>.</w:t>
+      </w:r>
+      <w:r>
+        <w:rPr>
+          <w:rFonts w:ascii="Consolas" w:hAnsi="Consolas" w:cs="Courier New"/>
+          <w:color w:val="7928A1"/>
+          <w:sz w:val="17"/>
+          <w:szCs w:val="17"/>
+          <w:lang w:val="en-US"/>
+        </w:rPr>
+        <w:t>in</w:t>
+      </w:r>
+      <w:r>
+        <w:rPr>
+          <w:rFonts w:ascii="Consolas" w:hAnsi="Consolas" w:cs="Courier New"/>
+          <w:color w:val="545454"/>
+          <w:sz w:val="17"/>
+          <w:szCs w:val="17"/>
+          <w:lang w:val="en-US"/>
+        </w:rPr>
+        <w:t xml:space="preserve">); </w:t>
+      </w:r>
+      <w:r>
+        <w:rPr>
+          <w:rFonts w:ascii="Consolas" w:hAnsi="Consolas" w:cs="Courier New"/>
+          <w:color w:val="696969"/>
+          <w:sz w:val="17"/>
+          <w:szCs w:val="17"/>
+          <w:lang w:val="en-US"/>
+        </w:rPr>
+        <w:t>// instantiate Scanner object</w:t>
+      </w:r>
+    </w:p>
+    <w:p>
+      <w:pPr>
+        <w:pStyle w:val="NormalWeb"/>
+        <w:pBdr>
+          <w:top w:val="single" w:sz="6" w:space="2" w:color="888888"/>
+          <w:left w:val="single" w:sz="6" w:space="2" w:color="888888"/>
+          <w:bottom w:val="single" w:sz="6" w:space="2" w:color="888888"/>
+          <w:right w:val="single" w:sz="6" w:space="2" w:color="888888"/>
+        </w:pBdr>
+        <w:shd w:val="clear" w:color="auto" w:fill="FEFEFE"/>
+        <w:tabs>
+          <w:tab w:val="left" w:pos="916"/>
+          <w:tab w:val="left" w:pos="1832"/>
+          <w:tab w:val="left" w:pos="2748"/>
+          <w:tab w:val="left" w:pos="3664"/>
+          <w:tab w:val="left" w:pos="4580"/>
+          <w:tab w:val="left" w:pos="5496"/>
+          <w:tab w:val="left" w:pos="6412"/>
+          <w:tab w:val="left" w:pos="7328"/>
+          <w:tab w:val="left" w:pos="8244"/>
+          <w:tab w:val="left" w:pos="9160"/>
+          <w:tab w:val="left" w:pos="10076"/>
+          <w:tab w:val="left" w:pos="10992"/>
+          <w:tab w:val="left" w:pos="11908"/>
+          <w:tab w:val="left" w:pos="12824"/>
+          <w:tab w:val="left" w:pos="13740"/>
+          <w:tab w:val="left" w:pos="14656"/>
+        </w:tabs>
+        <w:spacing w:before="0" w:beforeAutospacing="0" w:after="0" w:afterAutospacing="0"/>
+        <w:divId w:val="2027752377"/>
+        <w:rPr>
+          <w:rFonts w:ascii="Consolas" w:hAnsi="Consolas" w:cs="Courier New"/>
+          <w:color w:val="000000"/>
+          <w:sz w:val="17"/>
+          <w:szCs w:val="17"/>
+          <w:lang w:val="en-US"/>
+        </w:rPr>
+      </w:pPr>
+      <w:r>
+        <w:rPr>
+          <w:rFonts w:ascii="Consolas" w:hAnsi="Consolas" w:cs="Courier New"/>
+          <w:color w:val="000000"/>
+          <w:sz w:val="17"/>
+          <w:szCs w:val="17"/>
+          <w:lang w:val="en-US"/>
+        </w:rPr>
+        <w:t xml:space="preserve"> 6. </w:t>
+      </w:r>
+      <w:r>
+        <w:rPr>
+          <w:rFonts w:ascii="Consolas" w:hAnsi="Consolas" w:cs="Courier New"/>
+          <w:color w:val="545454"/>
+          <w:sz w:val="17"/>
+          <w:szCs w:val="17"/>
+          <w:lang w:val="en-US"/>
+        </w:rPr>
+        <w:t xml:space="preserve">        </w:t>
+      </w:r>
+      <w:r>
+        <w:rPr>
+          <w:rFonts w:ascii="Consolas" w:hAnsi="Consolas" w:cs="Courier New"/>
+          <w:color w:val="7928A1"/>
+          <w:sz w:val="17"/>
+          <w:szCs w:val="17"/>
+          <w:lang w:val="en-US"/>
+        </w:rPr>
+        <w:t>int</w:t>
+      </w:r>
+      <w:r>
+        <w:rPr>
+          <w:rFonts w:ascii="Consolas" w:hAnsi="Consolas" w:cs="Courier New"/>
+          <w:color w:val="545454"/>
+          <w:sz w:val="17"/>
+          <w:szCs w:val="17"/>
+          <w:lang w:val="en-US"/>
+        </w:rPr>
+        <w:t xml:space="preserve"> t = </w:t>
+      </w:r>
+      <w:proofErr w:type="spellStart"/>
+      <w:r>
+        <w:rPr>
+          <w:rFonts w:ascii="Consolas" w:hAnsi="Consolas" w:cs="Courier New"/>
+          <w:color w:val="545454"/>
+          <w:sz w:val="17"/>
+          <w:szCs w:val="17"/>
+          <w:lang w:val="en-US"/>
+        </w:rPr>
+        <w:t>scanner.nextInt</w:t>
+      </w:r>
+      <w:proofErr w:type="spellEnd"/>
+      <w:r>
+        <w:rPr>
+          <w:rFonts w:ascii="Consolas" w:hAnsi="Consolas" w:cs="Courier New"/>
+          <w:color w:val="545454"/>
+          <w:sz w:val="17"/>
+          <w:szCs w:val="17"/>
+          <w:lang w:val="en-US"/>
+        </w:rPr>
+        <w:t xml:space="preserve">(); </w:t>
+      </w:r>
+      <w:r>
+        <w:rPr>
+          <w:rFonts w:ascii="Consolas" w:hAnsi="Consolas" w:cs="Courier New"/>
+          <w:color w:val="696969"/>
+          <w:sz w:val="17"/>
+          <w:szCs w:val="17"/>
+          <w:lang w:val="en-US"/>
+        </w:rPr>
+        <w:t>// read number of test cases</w:t>
+      </w:r>
+    </w:p>
+    <w:p>
+      <w:pPr>
+        <w:pStyle w:val="NormalWeb"/>
+        <w:pBdr>
+          <w:top w:val="single" w:sz="6" w:space="2" w:color="888888"/>
+          <w:left w:val="single" w:sz="6" w:space="2" w:color="888888"/>
+          <w:bottom w:val="single" w:sz="6" w:space="2" w:color="888888"/>
+          <w:right w:val="single" w:sz="6" w:space="2" w:color="888888"/>
+        </w:pBdr>
+        <w:shd w:val="clear" w:color="auto" w:fill="FEFEFE"/>
+        <w:tabs>
+          <w:tab w:val="left" w:pos="916"/>
+          <w:tab w:val="left" w:pos="1832"/>
+          <w:tab w:val="left" w:pos="2748"/>
+          <w:tab w:val="left" w:pos="3664"/>
+          <w:tab w:val="left" w:pos="4580"/>
+          <w:tab w:val="left" w:pos="5496"/>
+          <w:tab w:val="left" w:pos="6412"/>
+          <w:tab w:val="left" w:pos="7328"/>
+          <w:tab w:val="left" w:pos="8244"/>
+          <w:tab w:val="left" w:pos="9160"/>
+          <w:tab w:val="left" w:pos="10076"/>
+          <w:tab w:val="left" w:pos="10992"/>
+          <w:tab w:val="left" w:pos="11908"/>
+          <w:tab w:val="left" w:pos="12824"/>
+          <w:tab w:val="left" w:pos="13740"/>
+          <w:tab w:val="left" w:pos="14656"/>
+        </w:tabs>
+        <w:spacing w:before="0" w:beforeAutospacing="0" w:after="0" w:afterAutospacing="0"/>
+        <w:divId w:val="2027752377"/>
+        <w:rPr>
+          <w:rFonts w:ascii="Consolas" w:hAnsi="Consolas" w:cs="Courier New"/>
+          <w:color w:val="000000"/>
+          <w:sz w:val="17"/>
+          <w:szCs w:val="17"/>
+          <w:lang w:val="en-US"/>
+        </w:rPr>
+      </w:pPr>
+      <w:r>
+        <w:rPr>
+          <w:rFonts w:ascii="Consolas" w:hAnsi="Consolas" w:cs="Courier New"/>
+          <w:color w:val="000000"/>
+          <w:sz w:val="17"/>
+          <w:szCs w:val="17"/>
+          <w:lang w:val="en-US"/>
+        </w:rPr>
+        <w:t xml:space="preserve"> 7. </w:t>
+      </w:r>
+      <w:r>
+        <w:rPr>
+          <w:rFonts w:ascii="Consolas" w:hAnsi="Consolas" w:cs="Courier New"/>
+          <w:color w:val="545454"/>
+          <w:sz w:val="17"/>
+          <w:szCs w:val="17"/>
+          <w:lang w:val="en-US"/>
+        </w:rPr>
+        <w:t> </w:t>
+      </w:r>
+    </w:p>
+    <w:p>
+      <w:pPr>
+        <w:pStyle w:val="NormalWeb"/>
+        <w:pBdr>
+          <w:top w:val="single" w:sz="6" w:space="2" w:color="888888"/>
+          <w:left w:val="single" w:sz="6" w:space="2" w:color="888888"/>
+          <w:bottom w:val="single" w:sz="6" w:space="2" w:color="888888"/>
+          <w:right w:val="single" w:sz="6" w:space="2" w:color="888888"/>
+        </w:pBdr>
+        <w:shd w:val="clear" w:color="auto" w:fill="FEFEFE"/>
+        <w:tabs>
+          <w:tab w:val="left" w:pos="916"/>
+          <w:tab w:val="left" w:pos="1832"/>
+          <w:tab w:val="left" w:pos="2748"/>
+          <w:tab w:val="left" w:pos="3664"/>
+          <w:tab w:val="left" w:pos="4580"/>
+          <w:tab w:val="left" w:pos="5496"/>
+          <w:tab w:val="left" w:pos="6412"/>
+          <w:tab w:val="left" w:pos="7328"/>
+          <w:tab w:val="left" w:pos="8244"/>
+          <w:tab w:val="left" w:pos="9160"/>
+          <w:tab w:val="left" w:pos="10076"/>
+          <w:tab w:val="left" w:pos="10992"/>
+          <w:tab w:val="left" w:pos="11908"/>
+          <w:tab w:val="left" w:pos="12824"/>
+          <w:tab w:val="left" w:pos="13740"/>
+          <w:tab w:val="left" w:pos="14656"/>
+        </w:tabs>
+        <w:spacing w:before="0" w:beforeAutospacing="0" w:after="0" w:afterAutospacing="0"/>
+        <w:divId w:val="2027752377"/>
+        <w:rPr>
+          <w:rFonts w:ascii="Consolas" w:hAnsi="Consolas" w:cs="Courier New"/>
+          <w:color w:val="000000"/>
+          <w:sz w:val="17"/>
+          <w:szCs w:val="17"/>
+          <w:lang w:val="en-US"/>
+        </w:rPr>
+      </w:pPr>
+      <w:r>
+        <w:rPr>
+          <w:rFonts w:ascii="Consolas" w:hAnsi="Consolas" w:cs="Courier New"/>
+          <w:color w:val="000000"/>
+          <w:sz w:val="17"/>
+          <w:szCs w:val="17"/>
+          <w:lang w:val="en-US"/>
+        </w:rPr>
+        <w:t xml:space="preserve"> 8. </w:t>
+      </w:r>
+      <w:r>
+        <w:rPr>
+          <w:rFonts w:ascii="Consolas" w:hAnsi="Consolas" w:cs="Courier New"/>
+          <w:color w:val="545454"/>
+          <w:sz w:val="17"/>
+          <w:szCs w:val="17"/>
+          <w:lang w:val="en-US"/>
+        </w:rPr>
+        <w:t xml:space="preserve">        </w:t>
+      </w:r>
+      <w:r>
+        <w:rPr>
+          <w:rFonts w:ascii="Consolas" w:hAnsi="Consolas" w:cs="Courier New"/>
+          <w:color w:val="7928A1"/>
+          <w:sz w:val="17"/>
+          <w:szCs w:val="17"/>
+          <w:lang w:val="en-US"/>
+        </w:rPr>
+        <w:t>for</w:t>
+      </w:r>
+      <w:r>
+        <w:rPr>
+          <w:rFonts w:ascii="Consolas" w:hAnsi="Consolas" w:cs="Courier New"/>
+          <w:color w:val="545454"/>
+          <w:sz w:val="17"/>
+          <w:szCs w:val="17"/>
+          <w:lang w:val="en-US"/>
+        </w:rPr>
+        <w:t xml:space="preserve"> (</w:t>
+      </w:r>
+      <w:r>
+        <w:rPr>
+          <w:rFonts w:ascii="Consolas" w:hAnsi="Consolas" w:cs="Courier New"/>
+          <w:color w:val="7928A1"/>
+          <w:sz w:val="17"/>
+          <w:szCs w:val="17"/>
+          <w:lang w:val="en-US"/>
+        </w:rPr>
+        <w:t>int</w:t>
+      </w:r>
+      <w:r>
+        <w:rPr>
+          <w:rFonts w:ascii="Consolas" w:hAnsi="Consolas" w:cs="Courier New"/>
+          <w:color w:val="545454"/>
+          <w:sz w:val="17"/>
+          <w:szCs w:val="17"/>
+          <w:lang w:val="en-US"/>
+        </w:rPr>
+        <w:t xml:space="preserve"> </w:t>
+      </w:r>
+      <w:proofErr w:type="spellStart"/>
+      <w:r>
+        <w:rPr>
+          <w:rFonts w:ascii="Consolas" w:hAnsi="Consolas" w:cs="Courier New"/>
+          <w:color w:val="545454"/>
+          <w:sz w:val="17"/>
+          <w:szCs w:val="17"/>
+          <w:lang w:val="en-US"/>
+        </w:rPr>
+        <w:t>i</w:t>
+      </w:r>
+      <w:proofErr w:type="spellEnd"/>
+      <w:r>
+        <w:rPr>
+          <w:rFonts w:ascii="Consolas" w:hAnsi="Consolas" w:cs="Courier New"/>
+          <w:color w:val="545454"/>
+          <w:sz w:val="17"/>
+          <w:szCs w:val="17"/>
+          <w:lang w:val="en-US"/>
+        </w:rPr>
+        <w:t xml:space="preserve"> = </w:t>
+      </w:r>
+      <w:r>
+        <w:rPr>
+          <w:rFonts w:ascii="Consolas" w:hAnsi="Consolas" w:cs="Courier New"/>
+          <w:color w:val="AA5D00"/>
+          <w:sz w:val="17"/>
+          <w:szCs w:val="17"/>
+          <w:lang w:val="en-US"/>
+        </w:rPr>
+        <w:t>0</w:t>
+      </w:r>
+      <w:r>
+        <w:rPr>
+          <w:rFonts w:ascii="Consolas" w:hAnsi="Consolas" w:cs="Courier New"/>
+          <w:color w:val="545454"/>
+          <w:sz w:val="17"/>
+          <w:szCs w:val="17"/>
+          <w:lang w:val="en-US"/>
+        </w:rPr>
+        <w:t xml:space="preserve">; </w:t>
+      </w:r>
+      <w:proofErr w:type="spellStart"/>
+      <w:r>
+        <w:rPr>
+          <w:rFonts w:ascii="Consolas" w:hAnsi="Consolas" w:cs="Courier New"/>
+          <w:color w:val="545454"/>
+          <w:sz w:val="17"/>
+          <w:szCs w:val="17"/>
+          <w:lang w:val="en-US"/>
+        </w:rPr>
+        <w:t>i</w:t>
+      </w:r>
+      <w:proofErr w:type="spellEnd"/>
+      <w:r>
+        <w:rPr>
+          <w:rFonts w:ascii="Consolas" w:hAnsi="Consolas" w:cs="Courier New"/>
+          <w:color w:val="545454"/>
+          <w:sz w:val="17"/>
+          <w:szCs w:val="17"/>
+          <w:lang w:val="en-US"/>
+        </w:rPr>
+        <w:t xml:space="preserve"> &lt; t; </w:t>
+      </w:r>
+      <w:proofErr w:type="spellStart"/>
+      <w:r>
+        <w:rPr>
+          <w:rFonts w:ascii="Consolas" w:hAnsi="Consolas" w:cs="Courier New"/>
+          <w:color w:val="545454"/>
+          <w:sz w:val="17"/>
+          <w:szCs w:val="17"/>
+          <w:lang w:val="en-US"/>
+        </w:rPr>
+        <w:t>i</w:t>
+      </w:r>
+      <w:proofErr w:type="spellEnd"/>
+      <w:r>
+        <w:rPr>
+          <w:rFonts w:ascii="Consolas" w:hAnsi="Consolas" w:cs="Courier New"/>
+          <w:color w:val="545454"/>
+          <w:sz w:val="17"/>
+          <w:szCs w:val="17"/>
+          <w:lang w:val="en-US"/>
+        </w:rPr>
+        <w:t xml:space="preserve">++) { </w:t>
+      </w:r>
+      <w:r>
+        <w:rPr>
+          <w:rFonts w:ascii="Consolas" w:hAnsi="Consolas" w:cs="Courier New"/>
+          <w:color w:val="696969"/>
+          <w:sz w:val="17"/>
+          <w:szCs w:val="17"/>
+          <w:lang w:val="en-US"/>
+        </w:rPr>
+        <w:t>// loop through test cases</w:t>
+      </w:r>
+    </w:p>
+    <w:p>
+      <w:pPr>
+        <w:pStyle w:val="NormalWeb"/>
+        <w:pBdr>
+          <w:top w:val="single" w:sz="6" w:space="2" w:color="888888"/>
+          <w:left w:val="single" w:sz="6" w:space="2" w:color="888888"/>
+          <w:bottom w:val="single" w:sz="6" w:space="2" w:color="888888"/>
+          <w:right w:val="single" w:sz="6" w:space="2" w:color="888888"/>
+        </w:pBdr>
+        <w:shd w:val="clear" w:color="auto" w:fill="FEFEFE"/>
+        <w:tabs>
+          <w:tab w:val="left" w:pos="916"/>
+          <w:tab w:val="left" w:pos="1832"/>
+          <w:tab w:val="left" w:pos="2748"/>
+          <w:tab w:val="left" w:pos="3664"/>
+          <w:tab w:val="left" w:pos="4580"/>
+          <w:tab w:val="left" w:pos="5496"/>
+          <w:tab w:val="left" w:pos="6412"/>
+          <w:tab w:val="left" w:pos="7328"/>
+          <w:tab w:val="left" w:pos="8244"/>
+          <w:tab w:val="left" w:pos="9160"/>
+          <w:tab w:val="left" w:pos="10076"/>
+          <w:tab w:val="left" w:pos="10992"/>
+          <w:tab w:val="left" w:pos="11908"/>
+          <w:tab w:val="left" w:pos="12824"/>
+          <w:tab w:val="left" w:pos="13740"/>
+          <w:tab w:val="left" w:pos="14656"/>
+        </w:tabs>
+        <w:spacing w:before="0" w:beforeAutospacing="0" w:after="0" w:afterAutospacing="0"/>
+        <w:divId w:val="2027752377"/>
+        <w:rPr>
+          <w:rFonts w:ascii="Consolas" w:hAnsi="Consolas" w:cs="Courier New"/>
+          <w:color w:val="000000"/>
+          <w:sz w:val="17"/>
+          <w:szCs w:val="17"/>
+          <w:lang w:val="en-US"/>
+        </w:rPr>
+      </w:pPr>
+      <w:r>
+        <w:rPr>
+          <w:rFonts w:ascii="Consolas" w:hAnsi="Consolas" w:cs="Courier New"/>
+          <w:color w:val="000000"/>
+          <w:sz w:val="17"/>
+          <w:szCs w:val="17"/>
+          <w:lang w:val="en-US"/>
+        </w:rPr>
+        <w:t xml:space="preserve"> 9. </w:t>
+      </w:r>
+      <w:r>
+        <w:rPr>
+          <w:rFonts w:ascii="Consolas" w:hAnsi="Consolas" w:cs="Courier New"/>
+          <w:color w:val="545454"/>
+          <w:sz w:val="17"/>
+          <w:szCs w:val="17"/>
+          <w:lang w:val="en-US"/>
+        </w:rPr>
+        <w:t xml:space="preserve">            </w:t>
+      </w:r>
+      <w:r>
+        <w:rPr>
+          <w:rFonts w:ascii="Consolas" w:hAnsi="Consolas" w:cs="Courier New"/>
+          <w:color w:val="7928A1"/>
+          <w:sz w:val="17"/>
+          <w:szCs w:val="17"/>
+          <w:lang w:val="en-US"/>
+        </w:rPr>
+        <w:t>int</w:t>
+      </w:r>
+      <w:r>
+        <w:rPr>
+          <w:rFonts w:ascii="Consolas" w:hAnsi="Consolas" w:cs="Courier New"/>
+          <w:color w:val="545454"/>
+          <w:sz w:val="17"/>
+          <w:szCs w:val="17"/>
+          <w:lang w:val="en-US"/>
+        </w:rPr>
+        <w:t xml:space="preserve"> n = </w:t>
+      </w:r>
+      <w:proofErr w:type="spellStart"/>
+      <w:r>
+        <w:rPr>
+          <w:rFonts w:ascii="Consolas" w:hAnsi="Consolas" w:cs="Courier New"/>
+          <w:color w:val="545454"/>
+          <w:sz w:val="17"/>
+          <w:szCs w:val="17"/>
+          <w:lang w:val="en-US"/>
+        </w:rPr>
+        <w:t>scanner.nextInt</w:t>
+      </w:r>
+      <w:proofErr w:type="spellEnd"/>
+      <w:r>
+        <w:rPr>
+          <w:rFonts w:ascii="Consolas" w:hAnsi="Consolas" w:cs="Courier New"/>
+          <w:color w:val="545454"/>
+          <w:sz w:val="17"/>
+          <w:szCs w:val="17"/>
+          <w:lang w:val="en-US"/>
+        </w:rPr>
+        <w:t xml:space="preserve">(); </w:t>
+      </w:r>
+      <w:r>
+        <w:rPr>
+          <w:rFonts w:ascii="Consolas" w:hAnsi="Consolas" w:cs="Courier New"/>
+          <w:color w:val="696969"/>
+          <w:sz w:val="17"/>
+          <w:szCs w:val="17"/>
+          <w:lang w:val="en-US"/>
+        </w:rPr>
+        <w:t>// read number of lines</w:t>
+      </w:r>
+    </w:p>
+    <w:p>
+      <w:pPr>
+        <w:pStyle w:val="NormalWeb"/>
+        <w:pBdr>
+          <w:top w:val="single" w:sz="6" w:space="2" w:color="888888"/>
+          <w:left w:val="single" w:sz="6" w:space="2" w:color="888888"/>
+          <w:bottom w:val="single" w:sz="6" w:space="2" w:color="888888"/>
+          <w:right w:val="single" w:sz="6" w:space="2" w:color="888888"/>
+        </w:pBdr>
+        <w:shd w:val="clear" w:color="auto" w:fill="FEFEFE"/>
+        <w:tabs>
+          <w:tab w:val="left" w:pos="916"/>
+          <w:tab w:val="left" w:pos="1832"/>
+          <w:tab w:val="left" w:pos="2748"/>
+          <w:tab w:val="left" w:pos="3664"/>
+          <w:tab w:val="left" w:pos="4580"/>
+          <w:tab w:val="left" w:pos="5496"/>
+          <w:tab w:val="left" w:pos="6412"/>
+          <w:tab w:val="left" w:pos="7328"/>
+          <w:tab w:val="left" w:pos="8244"/>
+          <w:tab w:val="left" w:pos="9160"/>
+          <w:tab w:val="left" w:pos="10076"/>
+          <w:tab w:val="left" w:pos="10992"/>
+          <w:tab w:val="left" w:pos="11908"/>
+          <w:tab w:val="left" w:pos="12824"/>
+          <w:tab w:val="left" w:pos="13740"/>
+          <w:tab w:val="left" w:pos="14656"/>
+        </w:tabs>
+        <w:spacing w:before="0" w:beforeAutospacing="0" w:after="0" w:afterAutospacing="0"/>
+        <w:divId w:val="2027752377"/>
+        <w:rPr>
+          <w:rFonts w:ascii="Consolas" w:hAnsi="Consolas" w:cs="Courier New"/>
+          <w:color w:val="000000"/>
+          <w:sz w:val="17"/>
+          <w:szCs w:val="17"/>
+          <w:lang w:val="en-US"/>
+        </w:rPr>
+      </w:pPr>
+      <w:r>
+        <w:rPr>
+          <w:rFonts w:ascii="Consolas" w:hAnsi="Consolas" w:cs="Courier New"/>
+          <w:color w:val="000000"/>
+          <w:sz w:val="17"/>
+          <w:szCs w:val="17"/>
+          <w:lang w:val="en-US"/>
+        </w:rPr>
+        <w:t xml:space="preserve">10. </w:t>
+      </w:r>
+      <w:r>
+        <w:rPr>
+          <w:rFonts w:ascii="Consolas" w:hAnsi="Consolas" w:cs="Courier New"/>
+          <w:color w:val="545454"/>
+          <w:sz w:val="17"/>
+          <w:szCs w:val="17"/>
+          <w:lang w:val="en-US"/>
+        </w:rPr>
+        <w:t xml:space="preserve">            </w:t>
+      </w:r>
+      <w:r>
+        <w:rPr>
+          <w:rFonts w:ascii="Consolas" w:hAnsi="Consolas" w:cs="Courier New"/>
+          <w:color w:val="7928A1"/>
+          <w:sz w:val="17"/>
+          <w:szCs w:val="17"/>
+          <w:lang w:val="en-US"/>
+        </w:rPr>
+        <w:t>int</w:t>
+      </w:r>
+      <w:r>
+        <w:rPr>
+          <w:rFonts w:ascii="Consolas" w:hAnsi="Consolas" w:cs="Courier New"/>
+          <w:color w:val="545454"/>
+          <w:sz w:val="17"/>
+          <w:szCs w:val="17"/>
+          <w:lang w:val="en-US"/>
+        </w:rPr>
+        <w:t xml:space="preserve"> sum = </w:t>
+      </w:r>
+      <w:r>
+        <w:rPr>
+          <w:rFonts w:ascii="Consolas" w:hAnsi="Consolas" w:cs="Courier New"/>
+          <w:color w:val="AA5D00"/>
+          <w:sz w:val="17"/>
+          <w:szCs w:val="17"/>
+          <w:lang w:val="en-US"/>
+        </w:rPr>
+        <w:t>0</w:t>
+      </w:r>
+      <w:r>
+        <w:rPr>
+          <w:rFonts w:ascii="Consolas" w:hAnsi="Consolas" w:cs="Courier New"/>
+          <w:color w:val="545454"/>
+          <w:sz w:val="17"/>
+          <w:szCs w:val="17"/>
+          <w:lang w:val="en-US"/>
+        </w:rPr>
+        <w:t xml:space="preserve">; </w:t>
+      </w:r>
+      <w:r>
+        <w:rPr>
+          <w:rFonts w:ascii="Consolas" w:hAnsi="Consolas" w:cs="Courier New"/>
+          <w:color w:val="696969"/>
+          <w:sz w:val="17"/>
+          <w:szCs w:val="17"/>
+          <w:lang w:val="en-US"/>
+        </w:rPr>
+        <w:t>// initialize sum</w:t>
+      </w:r>
+    </w:p>
+    <w:p>
+      <w:pPr>
+        <w:pStyle w:val="NormalWeb"/>
+        <w:pBdr>
+          <w:top w:val="single" w:sz="6" w:space="2" w:color="888888"/>
+          <w:left w:val="single" w:sz="6" w:space="2" w:color="888888"/>
+          <w:bottom w:val="single" w:sz="6" w:space="2" w:color="888888"/>
+          <w:right w:val="single" w:sz="6" w:space="2" w:color="888888"/>
+        </w:pBdr>
+        <w:shd w:val="clear" w:color="auto" w:fill="FEFEFE"/>
+        <w:tabs>
+          <w:tab w:val="left" w:pos="916"/>
+          <w:tab w:val="left" w:pos="1832"/>
+          <w:tab w:val="left" w:pos="2748"/>
+          <w:tab w:val="left" w:pos="3664"/>
+          <w:tab w:val="left" w:pos="4580"/>
+          <w:tab w:val="left" w:pos="5496"/>
+          <w:tab w:val="left" w:pos="6412"/>
+          <w:tab w:val="left" w:pos="7328"/>
+          <w:tab w:val="left" w:pos="8244"/>
+          <w:tab w:val="left" w:pos="9160"/>
+          <w:tab w:val="left" w:pos="10076"/>
+          <w:tab w:val="left" w:pos="10992"/>
+          <w:tab w:val="left" w:pos="11908"/>
+          <w:tab w:val="left" w:pos="12824"/>
+          <w:tab w:val="left" w:pos="13740"/>
+          <w:tab w:val="left" w:pos="14656"/>
+        </w:tabs>
+        <w:spacing w:before="0" w:beforeAutospacing="0" w:after="0" w:afterAutospacing="0"/>
+        <w:divId w:val="2027752377"/>
+        <w:rPr>
+          <w:rFonts w:ascii="Consolas" w:hAnsi="Consolas" w:cs="Courier New"/>
+          <w:color w:val="000000"/>
+          <w:sz w:val="17"/>
+          <w:szCs w:val="17"/>
+          <w:lang w:val="en-US"/>
+        </w:rPr>
+      </w:pPr>
+      <w:r>
+        <w:rPr>
+          <w:rFonts w:ascii="Consolas" w:hAnsi="Consolas" w:cs="Courier New"/>
+          <w:color w:val="000000"/>
+          <w:sz w:val="17"/>
+          <w:szCs w:val="17"/>
+          <w:lang w:val="en-US"/>
+        </w:rPr>
+        <w:t xml:space="preserve">11. </w:t>
+      </w:r>
+      <w:r>
+        <w:rPr>
+          <w:rFonts w:ascii="Consolas" w:hAnsi="Consolas" w:cs="Courier New"/>
+          <w:color w:val="545454"/>
+          <w:sz w:val="17"/>
+          <w:szCs w:val="17"/>
+          <w:lang w:val="en-US"/>
+        </w:rPr>
+        <w:t xml:space="preserve">            </w:t>
+      </w:r>
+      <w:r>
+        <w:rPr>
+          <w:rFonts w:ascii="Consolas" w:hAnsi="Consolas" w:cs="Courier New"/>
+          <w:color w:val="7928A1"/>
+          <w:sz w:val="17"/>
+          <w:szCs w:val="17"/>
+          <w:lang w:val="en-US"/>
+        </w:rPr>
+        <w:t>for</w:t>
+      </w:r>
+      <w:r>
+        <w:rPr>
+          <w:rFonts w:ascii="Consolas" w:hAnsi="Consolas" w:cs="Courier New"/>
+          <w:color w:val="545454"/>
+          <w:sz w:val="17"/>
+          <w:szCs w:val="17"/>
+          <w:lang w:val="en-US"/>
+        </w:rPr>
+        <w:t xml:space="preserve"> (</w:t>
+      </w:r>
+      <w:r>
+        <w:rPr>
+          <w:rFonts w:ascii="Consolas" w:hAnsi="Consolas" w:cs="Courier New"/>
+          <w:color w:val="7928A1"/>
+          <w:sz w:val="17"/>
+          <w:szCs w:val="17"/>
+          <w:lang w:val="en-US"/>
+        </w:rPr>
+        <w:t>int</w:t>
+      </w:r>
+      <w:r>
+        <w:rPr>
+          <w:rFonts w:ascii="Consolas" w:hAnsi="Consolas" w:cs="Courier New"/>
+          <w:color w:val="545454"/>
+          <w:sz w:val="17"/>
+          <w:szCs w:val="17"/>
+          <w:lang w:val="en-US"/>
+        </w:rPr>
+        <w:t xml:space="preserve"> j = </w:t>
+      </w:r>
+      <w:r>
+        <w:rPr>
+          <w:rFonts w:ascii="Consolas" w:hAnsi="Consolas" w:cs="Courier New"/>
+          <w:color w:val="AA5D00"/>
+          <w:sz w:val="17"/>
+          <w:szCs w:val="17"/>
+          <w:lang w:val="en-US"/>
+        </w:rPr>
+        <w:t>0</w:t>
+      </w:r>
+      <w:r>
+        <w:rPr>
+          <w:rFonts w:ascii="Consolas" w:hAnsi="Consolas" w:cs="Courier New"/>
+          <w:color w:val="545454"/>
+          <w:sz w:val="17"/>
+          <w:szCs w:val="17"/>
+          <w:lang w:val="en-US"/>
+        </w:rPr>
+        <w:t xml:space="preserve">; j &lt; n; </w:t>
+      </w:r>
+      <w:proofErr w:type="spellStart"/>
+      <w:r>
+        <w:rPr>
+          <w:rFonts w:ascii="Consolas" w:hAnsi="Consolas" w:cs="Courier New"/>
+          <w:color w:val="545454"/>
+          <w:sz w:val="17"/>
+          <w:szCs w:val="17"/>
+          <w:lang w:val="en-US"/>
+        </w:rPr>
+        <w:t>j++</w:t>
+      </w:r>
+      <w:proofErr w:type="spellEnd"/>
+      <w:r>
+        <w:rPr>
+          <w:rFonts w:ascii="Consolas" w:hAnsi="Consolas" w:cs="Courier New"/>
+          <w:color w:val="545454"/>
+          <w:sz w:val="17"/>
+          <w:szCs w:val="17"/>
+          <w:lang w:val="en-US"/>
+        </w:rPr>
+        <w:t xml:space="preserve">) { </w:t>
+      </w:r>
+      <w:r>
+        <w:rPr>
+          <w:rFonts w:ascii="Consolas" w:hAnsi="Consolas" w:cs="Courier New"/>
+          <w:color w:val="696969"/>
+          <w:sz w:val="17"/>
+          <w:szCs w:val="17"/>
+          <w:lang w:val="en-US"/>
+        </w:rPr>
+        <w:t>// loop through lines</w:t>
+      </w:r>
+    </w:p>
+    <w:p>
+      <w:pPr>
+        <w:pStyle w:val="NormalWeb"/>
+        <w:pBdr>
+          <w:top w:val="single" w:sz="6" w:space="2" w:color="888888"/>
+          <w:left w:val="single" w:sz="6" w:space="2" w:color="888888"/>
+          <w:bottom w:val="single" w:sz="6" w:space="2" w:color="888888"/>
+          <w:right w:val="single" w:sz="6" w:space="2" w:color="888888"/>
+        </w:pBdr>
+        <w:shd w:val="clear" w:color="auto" w:fill="FEFEFE"/>
+        <w:tabs>
+          <w:tab w:val="left" w:pos="916"/>
+          <w:tab w:val="left" w:pos="1832"/>
+          <w:tab w:val="left" w:pos="2748"/>
+          <w:tab w:val="left" w:pos="3664"/>
+          <w:tab w:val="left" w:pos="4580"/>
+          <w:tab w:val="left" w:pos="5496"/>
+          <w:tab w:val="left" w:pos="6412"/>
+          <w:tab w:val="left" w:pos="7328"/>
+          <w:tab w:val="left" w:pos="8244"/>
+          <w:tab w:val="left" w:pos="9160"/>
+          <w:tab w:val="left" w:pos="10076"/>
+          <w:tab w:val="left" w:pos="10992"/>
+          <w:tab w:val="left" w:pos="11908"/>
+          <w:tab w:val="left" w:pos="12824"/>
+          <w:tab w:val="left" w:pos="13740"/>
+          <w:tab w:val="left" w:pos="14656"/>
+        </w:tabs>
+        <w:spacing w:before="0" w:beforeAutospacing="0" w:after="0" w:afterAutospacing="0"/>
+        <w:divId w:val="2027752377"/>
+        <w:rPr>
+          <w:rFonts w:ascii="Consolas" w:hAnsi="Consolas" w:cs="Courier New"/>
+          <w:color w:val="000000"/>
+          <w:sz w:val="17"/>
+          <w:szCs w:val="17"/>
+          <w:lang w:val="en-US"/>
+        </w:rPr>
+      </w:pPr>
+      <w:r>
+        <w:rPr>
+          <w:rFonts w:ascii="Consolas" w:hAnsi="Consolas" w:cs="Courier New"/>
+          <w:color w:val="000000"/>
+          <w:sz w:val="17"/>
+          <w:szCs w:val="17"/>
+          <w:lang w:val="en-US"/>
+        </w:rPr>
+        <w:t xml:space="preserve">12. </w:t>
+      </w:r>
+      <w:r>
+        <w:rPr>
+          <w:rFonts w:ascii="Consolas" w:hAnsi="Consolas" w:cs="Courier New"/>
+          <w:color w:val="545454"/>
+          <w:sz w:val="17"/>
+          <w:szCs w:val="17"/>
+          <w:lang w:val="en-US"/>
+        </w:rPr>
+        <w:t xml:space="preserve">                </w:t>
+      </w:r>
+      <w:r>
+        <w:rPr>
+          <w:rFonts w:ascii="Consolas" w:hAnsi="Consolas" w:cs="Courier New"/>
+          <w:color w:val="007FAA"/>
+          <w:sz w:val="17"/>
+          <w:szCs w:val="17"/>
+          <w:lang w:val="en-US"/>
+        </w:rPr>
+        <w:t>String</w:t>
+      </w:r>
+      <w:r>
+        <w:rPr>
+          <w:rFonts w:ascii="Consolas" w:hAnsi="Consolas" w:cs="Courier New"/>
+          <w:color w:val="545454"/>
+          <w:sz w:val="17"/>
+          <w:szCs w:val="17"/>
+          <w:lang w:val="en-US"/>
+        </w:rPr>
+        <w:t xml:space="preserve"> str = </w:t>
+      </w:r>
+      <w:proofErr w:type="spellStart"/>
+      <w:r>
+        <w:rPr>
+          <w:rFonts w:ascii="Consolas" w:hAnsi="Consolas" w:cs="Courier New"/>
+          <w:color w:val="545454"/>
+          <w:sz w:val="17"/>
+          <w:szCs w:val="17"/>
+          <w:lang w:val="en-US"/>
+        </w:rPr>
+        <w:t>scanner.</w:t>
+      </w:r>
+      <w:r>
+        <w:rPr>
+          <w:rFonts w:ascii="Consolas" w:hAnsi="Consolas" w:cs="Courier New"/>
+          <w:color w:val="7928A1"/>
+          <w:sz w:val="17"/>
+          <w:szCs w:val="17"/>
+          <w:lang w:val="en-US"/>
+        </w:rPr>
+        <w:t>next</w:t>
+      </w:r>
+      <w:proofErr w:type="spellEnd"/>
+      <w:r>
+        <w:rPr>
+          <w:rFonts w:ascii="Consolas" w:hAnsi="Consolas" w:cs="Courier New"/>
+          <w:color w:val="545454"/>
+          <w:sz w:val="17"/>
+          <w:szCs w:val="17"/>
+          <w:lang w:val="en-US"/>
+        </w:rPr>
+        <w:t xml:space="preserve">(); </w:t>
+      </w:r>
+      <w:r>
+        <w:rPr>
+          <w:rFonts w:ascii="Consolas" w:hAnsi="Consolas" w:cs="Courier New"/>
+          <w:color w:val="696969"/>
+          <w:sz w:val="17"/>
+          <w:szCs w:val="17"/>
+          <w:lang w:val="en-US"/>
+        </w:rPr>
+        <w:t>// read string</w:t>
+      </w:r>
+    </w:p>
+    <w:p>
+      <w:pPr>
+        <w:pStyle w:val="NormalWeb"/>
+        <w:pBdr>
+          <w:top w:val="single" w:sz="6" w:space="2" w:color="888888"/>
+          <w:left w:val="single" w:sz="6" w:space="2" w:color="888888"/>
+          <w:bottom w:val="single" w:sz="6" w:space="2" w:color="888888"/>
+          <w:right w:val="single" w:sz="6" w:space="2" w:color="888888"/>
+        </w:pBdr>
+        <w:shd w:val="clear" w:color="auto" w:fill="FEFEFE"/>
+        <w:tabs>
+          <w:tab w:val="left" w:pos="916"/>
+          <w:tab w:val="left" w:pos="1832"/>
+          <w:tab w:val="left" w:pos="2748"/>
+          <w:tab w:val="left" w:pos="3664"/>
+          <w:tab w:val="left" w:pos="4580"/>
+          <w:tab w:val="left" w:pos="5496"/>
+          <w:tab w:val="left" w:pos="6412"/>
+          <w:tab w:val="left" w:pos="7328"/>
+          <w:tab w:val="left" w:pos="8244"/>
+          <w:tab w:val="left" w:pos="9160"/>
+          <w:tab w:val="left" w:pos="10076"/>
+          <w:tab w:val="left" w:pos="10992"/>
+          <w:tab w:val="left" w:pos="11908"/>
+          <w:tab w:val="left" w:pos="12824"/>
+          <w:tab w:val="left" w:pos="13740"/>
+          <w:tab w:val="left" w:pos="14656"/>
+        </w:tabs>
+        <w:spacing w:before="0" w:beforeAutospacing="0" w:after="0" w:afterAutospacing="0"/>
+        <w:divId w:val="2027752377"/>
+        <w:rPr>
+          <w:rFonts w:ascii="Consolas" w:hAnsi="Consolas" w:cs="Courier New"/>
+          <w:color w:val="000000"/>
+          <w:sz w:val="17"/>
+          <w:szCs w:val="17"/>
+          <w:lang w:val="en-US"/>
+        </w:rPr>
+      </w:pPr>
+      <w:r>
+        <w:rPr>
+          <w:rFonts w:ascii="Consolas" w:hAnsi="Consolas" w:cs="Courier New"/>
+          <w:color w:val="000000"/>
+          <w:sz w:val="17"/>
+          <w:szCs w:val="17"/>
+          <w:lang w:val="en-US"/>
+        </w:rPr>
+        <w:t xml:space="preserve">13. </w:t>
+      </w:r>
+      <w:r>
+        <w:rPr>
+          <w:rFonts w:ascii="Consolas" w:hAnsi="Consolas" w:cs="Courier New"/>
+          <w:color w:val="545454"/>
+          <w:sz w:val="17"/>
+          <w:szCs w:val="17"/>
+          <w:lang w:val="en-US"/>
+        </w:rPr>
+        <w:t xml:space="preserve">                </w:t>
+      </w:r>
+      <w:r>
+        <w:rPr>
+          <w:rFonts w:ascii="Consolas" w:hAnsi="Consolas" w:cs="Courier New"/>
+          <w:color w:val="7928A1"/>
+          <w:sz w:val="17"/>
+          <w:szCs w:val="17"/>
+          <w:lang w:val="en-US"/>
+        </w:rPr>
+        <w:t>int</w:t>
+      </w:r>
+      <w:r>
+        <w:rPr>
+          <w:rFonts w:ascii="Consolas" w:hAnsi="Consolas" w:cs="Courier New"/>
+          <w:color w:val="545454"/>
+          <w:sz w:val="17"/>
+          <w:szCs w:val="17"/>
+          <w:lang w:val="en-US"/>
+        </w:rPr>
+        <w:t xml:space="preserve"> l = </w:t>
+      </w:r>
+      <w:proofErr w:type="spellStart"/>
+      <w:r>
+        <w:rPr>
+          <w:rFonts w:ascii="Consolas" w:hAnsi="Consolas" w:cs="Courier New"/>
+          <w:color w:val="545454"/>
+          <w:sz w:val="17"/>
+          <w:szCs w:val="17"/>
+          <w:lang w:val="en-US"/>
+        </w:rPr>
+        <w:t>str.length</w:t>
+      </w:r>
+      <w:proofErr w:type="spellEnd"/>
+      <w:r>
+        <w:rPr>
+          <w:rFonts w:ascii="Consolas" w:hAnsi="Consolas" w:cs="Courier New"/>
+          <w:color w:val="545454"/>
+          <w:sz w:val="17"/>
+          <w:szCs w:val="17"/>
+          <w:lang w:val="en-US"/>
+        </w:rPr>
+        <w:t xml:space="preserve">(); </w:t>
+      </w:r>
+      <w:r>
+        <w:rPr>
+          <w:rFonts w:ascii="Consolas" w:hAnsi="Consolas" w:cs="Courier New"/>
+          <w:color w:val="696969"/>
+          <w:sz w:val="17"/>
+          <w:szCs w:val="17"/>
+          <w:lang w:val="en-US"/>
+        </w:rPr>
+        <w:t>// get string length</w:t>
+      </w:r>
+    </w:p>
+    <w:p>
+      <w:pPr>
+        <w:pStyle w:val="NormalWeb"/>
+        <w:pBdr>
+          <w:top w:val="single" w:sz="6" w:space="2" w:color="888888"/>
+          <w:left w:val="single" w:sz="6" w:space="2" w:color="888888"/>
+          <w:bottom w:val="single" w:sz="6" w:space="2" w:color="888888"/>
+          <w:right w:val="single" w:sz="6" w:space="2" w:color="888888"/>
+        </w:pBdr>
+        <w:shd w:val="clear" w:color="auto" w:fill="FEFEFE"/>
+        <w:tabs>
+          <w:tab w:val="left" w:pos="916"/>
+          <w:tab w:val="left" w:pos="1832"/>
+          <w:tab w:val="left" w:pos="2748"/>
+          <w:tab w:val="left" w:pos="3664"/>
+          <w:tab w:val="left" w:pos="4580"/>
+          <w:tab w:val="left" w:pos="5496"/>
+          <w:tab w:val="left" w:pos="6412"/>
+          <w:tab w:val="left" w:pos="7328"/>
+          <w:tab w:val="left" w:pos="8244"/>
+          <w:tab w:val="left" w:pos="9160"/>
+          <w:tab w:val="left" w:pos="10076"/>
+          <w:tab w:val="left" w:pos="10992"/>
+          <w:tab w:val="left" w:pos="11908"/>
+          <w:tab w:val="left" w:pos="12824"/>
+          <w:tab w:val="left" w:pos="13740"/>
+          <w:tab w:val="left" w:pos="14656"/>
+        </w:tabs>
+        <w:spacing w:before="0" w:beforeAutospacing="0" w:after="0" w:afterAutospacing="0"/>
+        <w:divId w:val="2027752377"/>
+        <w:rPr>
+          <w:rFonts w:ascii="Consolas" w:hAnsi="Consolas" w:cs="Courier New"/>
+          <w:color w:val="000000"/>
+          <w:sz w:val="17"/>
+          <w:szCs w:val="17"/>
+          <w:lang w:val="en-US"/>
+        </w:rPr>
+      </w:pPr>
+      <w:r>
+        <w:rPr>
+          <w:rFonts w:ascii="Consolas" w:hAnsi="Consolas" w:cs="Courier New"/>
+          <w:color w:val="000000"/>
+          <w:sz w:val="17"/>
+          <w:szCs w:val="17"/>
+          <w:lang w:val="en-US"/>
+        </w:rPr>
+        <w:t xml:space="preserve">14. </w:t>
+      </w:r>
+      <w:r>
+        <w:rPr>
+          <w:rFonts w:ascii="Consolas" w:hAnsi="Consolas" w:cs="Courier New"/>
+          <w:color w:val="545454"/>
+          <w:sz w:val="17"/>
+          <w:szCs w:val="17"/>
+          <w:lang w:val="en-US"/>
+        </w:rPr>
+        <w:t xml:space="preserve">                </w:t>
+      </w:r>
+      <w:r>
+        <w:rPr>
+          <w:rFonts w:ascii="Consolas" w:hAnsi="Consolas" w:cs="Courier New"/>
+          <w:color w:val="7928A1"/>
+          <w:sz w:val="17"/>
+          <w:szCs w:val="17"/>
+          <w:lang w:val="en-US"/>
+        </w:rPr>
+        <w:t>for</w:t>
+      </w:r>
+      <w:r>
+        <w:rPr>
+          <w:rFonts w:ascii="Consolas" w:hAnsi="Consolas" w:cs="Courier New"/>
+          <w:color w:val="545454"/>
+          <w:sz w:val="17"/>
+          <w:szCs w:val="17"/>
+          <w:lang w:val="en-US"/>
+        </w:rPr>
+        <w:t xml:space="preserve"> (</w:t>
+      </w:r>
+      <w:r>
+        <w:rPr>
+          <w:rFonts w:ascii="Consolas" w:hAnsi="Consolas" w:cs="Courier New"/>
+          <w:color w:val="7928A1"/>
+          <w:sz w:val="17"/>
+          <w:szCs w:val="17"/>
+          <w:lang w:val="en-US"/>
+        </w:rPr>
+        <w:t>int</w:t>
+      </w:r>
+      <w:r>
+        <w:rPr>
+          <w:rFonts w:ascii="Consolas" w:hAnsi="Consolas" w:cs="Courier New"/>
+          <w:color w:val="545454"/>
+          <w:sz w:val="17"/>
+          <w:szCs w:val="17"/>
+          <w:lang w:val="en-US"/>
+        </w:rPr>
+        <w:t xml:space="preserve"> k = </w:t>
+      </w:r>
+      <w:r>
+        <w:rPr>
+          <w:rFonts w:ascii="Consolas" w:hAnsi="Consolas" w:cs="Courier New"/>
+          <w:color w:val="AA5D00"/>
+          <w:sz w:val="17"/>
+          <w:szCs w:val="17"/>
+          <w:lang w:val="en-US"/>
+        </w:rPr>
+        <w:t>0</w:t>
+      </w:r>
+      <w:r>
+        <w:rPr>
+          <w:rFonts w:ascii="Consolas" w:hAnsi="Consolas" w:cs="Courier New"/>
+          <w:color w:val="545454"/>
+          <w:sz w:val="17"/>
+          <w:szCs w:val="17"/>
+          <w:lang w:val="en-US"/>
+        </w:rPr>
+        <w:t xml:space="preserve">; k &lt; l; k++) { </w:t>
+      </w:r>
+      <w:r>
+        <w:rPr>
+          <w:rFonts w:ascii="Consolas" w:hAnsi="Consolas" w:cs="Courier New"/>
+          <w:color w:val="696969"/>
+          <w:sz w:val="17"/>
+          <w:szCs w:val="17"/>
+          <w:lang w:val="en-US"/>
+        </w:rPr>
+        <w:t>// loop through string</w:t>
+      </w:r>
+    </w:p>
+    <w:p>
+      <w:pPr>
+        <w:pStyle w:val="NormalWeb"/>
+        <w:pBdr>
+          <w:top w:val="single" w:sz="6" w:space="2" w:color="888888"/>
+          <w:left w:val="single" w:sz="6" w:space="2" w:color="888888"/>
+          <w:bottom w:val="single" w:sz="6" w:space="2" w:color="888888"/>
+          <w:right w:val="single" w:sz="6" w:space="2" w:color="888888"/>
+        </w:pBdr>
+        <w:shd w:val="clear" w:color="auto" w:fill="FEFEFE"/>
+        <w:tabs>
+          <w:tab w:val="left" w:pos="916"/>
+          <w:tab w:val="left" w:pos="1832"/>
+          <w:tab w:val="left" w:pos="2748"/>
+          <w:tab w:val="left" w:pos="3664"/>
+          <w:tab w:val="left" w:pos="4580"/>
+          <w:tab w:val="left" w:pos="5496"/>
+          <w:tab w:val="left" w:pos="6412"/>
+          <w:tab w:val="left" w:pos="7328"/>
+          <w:tab w:val="left" w:pos="8244"/>
+          <w:tab w:val="left" w:pos="9160"/>
+          <w:tab w:val="left" w:pos="10076"/>
+          <w:tab w:val="left" w:pos="10992"/>
+          <w:tab w:val="left" w:pos="11908"/>
+          <w:tab w:val="left" w:pos="12824"/>
+          <w:tab w:val="left" w:pos="13740"/>
+          <w:tab w:val="left" w:pos="14656"/>
+        </w:tabs>
+        <w:spacing w:before="0" w:beforeAutospacing="0" w:after="0" w:afterAutospacing="0"/>
+        <w:divId w:val="2027752377"/>
+        <w:rPr>
+          <w:rFonts w:ascii="Consolas" w:hAnsi="Consolas" w:cs="Courier New"/>
+          <w:color w:val="000000"/>
+          <w:sz w:val="17"/>
+          <w:szCs w:val="17"/>
+          <w:lang w:val="en-US"/>
+        </w:rPr>
+      </w:pPr>
+      <w:r>
+        <w:rPr>
+          <w:rFonts w:ascii="Consolas" w:hAnsi="Consolas" w:cs="Courier New"/>
+          <w:color w:val="000000"/>
+          <w:sz w:val="17"/>
+          <w:szCs w:val="17"/>
+          <w:lang w:val="en-US"/>
+        </w:rPr>
+        <w:t xml:space="preserve">15. </w:t>
+      </w:r>
+      <w:r>
+        <w:rPr>
+          <w:rFonts w:ascii="Consolas" w:hAnsi="Consolas" w:cs="Courier New"/>
+          <w:color w:val="545454"/>
+          <w:sz w:val="17"/>
+          <w:szCs w:val="17"/>
+          <w:lang w:val="en-US"/>
+        </w:rPr>
+        <w:t xml:space="preserve">                    sum += </w:t>
+      </w:r>
+      <w:proofErr w:type="spellStart"/>
+      <w:r>
+        <w:rPr>
+          <w:rFonts w:ascii="Consolas" w:hAnsi="Consolas" w:cs="Courier New"/>
+          <w:color w:val="545454"/>
+          <w:sz w:val="17"/>
+          <w:szCs w:val="17"/>
+          <w:lang w:val="en-US"/>
+        </w:rPr>
+        <w:t>str.charAt</w:t>
+      </w:r>
+      <w:proofErr w:type="spellEnd"/>
+      <w:r>
+        <w:rPr>
+          <w:rFonts w:ascii="Consolas" w:hAnsi="Consolas" w:cs="Courier New"/>
+          <w:color w:val="545454"/>
+          <w:sz w:val="17"/>
+          <w:szCs w:val="17"/>
+          <w:lang w:val="en-US"/>
+        </w:rPr>
+        <w:t xml:space="preserve">(k) - </w:t>
+      </w:r>
+      <w:r>
+        <w:rPr>
+          <w:rFonts w:ascii="Consolas" w:hAnsi="Consolas" w:cs="Courier New"/>
+          <w:color w:val="008000"/>
+          <w:sz w:val="17"/>
+          <w:szCs w:val="17"/>
+          <w:lang w:val="en-US"/>
+        </w:rPr>
+        <w:t>'A'</w:t>
+      </w:r>
+      <w:r>
+        <w:rPr>
+          <w:rFonts w:ascii="Consolas" w:hAnsi="Consolas" w:cs="Courier New"/>
+          <w:color w:val="545454"/>
+          <w:sz w:val="17"/>
+          <w:szCs w:val="17"/>
+          <w:lang w:val="en-US"/>
+        </w:rPr>
+        <w:t xml:space="preserve"> + j + k; </w:t>
+      </w:r>
+      <w:r>
+        <w:rPr>
+          <w:rFonts w:ascii="Consolas" w:hAnsi="Consolas" w:cs="Courier New"/>
+          <w:color w:val="696969"/>
+          <w:sz w:val="17"/>
+          <w:szCs w:val="17"/>
+          <w:lang w:val="en-US"/>
+        </w:rPr>
+        <w:t>// calculate sum</w:t>
+      </w:r>
+    </w:p>
+    <w:p>
+      <w:pPr>
+        <w:pStyle w:val="NormalWeb"/>
+        <w:pBdr>
+          <w:top w:val="single" w:sz="6" w:space="2" w:color="888888"/>
+          <w:left w:val="single" w:sz="6" w:space="2" w:color="888888"/>
+          <w:bottom w:val="single" w:sz="6" w:space="2" w:color="888888"/>
+          <w:right w:val="single" w:sz="6" w:space="2" w:color="888888"/>
+        </w:pBdr>
+        <w:shd w:val="clear" w:color="auto" w:fill="FEFEFE"/>
+        <w:tabs>
+          <w:tab w:val="left" w:pos="916"/>
+          <w:tab w:val="left" w:pos="1832"/>
+          <w:tab w:val="left" w:pos="2748"/>
+          <w:tab w:val="left" w:pos="3664"/>
+          <w:tab w:val="left" w:pos="4580"/>
+          <w:tab w:val="left" w:pos="5496"/>
+          <w:tab w:val="left" w:pos="6412"/>
+          <w:tab w:val="left" w:pos="7328"/>
+          <w:tab w:val="left" w:pos="8244"/>
+          <w:tab w:val="left" w:pos="9160"/>
+          <w:tab w:val="left" w:pos="10076"/>
+          <w:tab w:val="left" w:pos="10992"/>
+          <w:tab w:val="left" w:pos="11908"/>
+          <w:tab w:val="left" w:pos="12824"/>
+          <w:tab w:val="left" w:pos="13740"/>
+          <w:tab w:val="left" w:pos="14656"/>
+        </w:tabs>
+        <w:spacing w:before="0" w:beforeAutospacing="0" w:after="0" w:afterAutospacing="0"/>
+        <w:divId w:val="2027752377"/>
+        <w:rPr>
+          <w:rFonts w:ascii="Consolas" w:hAnsi="Consolas" w:cs="Courier New"/>
+          <w:color w:val="000000"/>
+          <w:sz w:val="17"/>
+          <w:szCs w:val="17"/>
+          <w:lang w:val="en-US"/>
+        </w:rPr>
+      </w:pPr>
+      <w:r>
+        <w:rPr>
+          <w:rFonts w:ascii="Consolas" w:hAnsi="Consolas" w:cs="Courier New"/>
+          <w:color w:val="000000"/>
+          <w:sz w:val="17"/>
+          <w:szCs w:val="17"/>
+          <w:lang w:val="en-US"/>
+        </w:rPr>
+        <w:t xml:space="preserve">16. </w:t>
+      </w:r>
+      <w:r>
+        <w:rPr>
+          <w:rFonts w:ascii="Consolas" w:hAnsi="Consolas" w:cs="Courier New"/>
+          <w:color w:val="545454"/>
+          <w:sz w:val="17"/>
+          <w:szCs w:val="17"/>
+          <w:lang w:val="en-US"/>
+        </w:rPr>
+        <w:t xml:space="preserve">                } </w:t>
+      </w:r>
+      <w:r>
+        <w:rPr>
+          <w:rFonts w:ascii="Consolas" w:hAnsi="Consolas" w:cs="Courier New"/>
+          <w:color w:val="696969"/>
+          <w:sz w:val="17"/>
+          <w:szCs w:val="17"/>
+          <w:lang w:val="en-US"/>
+        </w:rPr>
+        <w:t>// end of loop through string</w:t>
+      </w:r>
+    </w:p>
+    <w:p>
+      <w:pPr>
+        <w:pStyle w:val="NormalWeb"/>
+        <w:pBdr>
+          <w:top w:val="single" w:sz="6" w:space="2" w:color="888888"/>
+          <w:left w:val="single" w:sz="6" w:space="2" w:color="888888"/>
+          <w:bottom w:val="single" w:sz="6" w:space="2" w:color="888888"/>
+          <w:right w:val="single" w:sz="6" w:space="2" w:color="888888"/>
+        </w:pBdr>
+        <w:shd w:val="clear" w:color="auto" w:fill="FEFEFE"/>
+        <w:tabs>
+          <w:tab w:val="left" w:pos="916"/>
+          <w:tab w:val="left" w:pos="1832"/>
+          <w:tab w:val="left" w:pos="2748"/>
+          <w:tab w:val="left" w:pos="3664"/>
+          <w:tab w:val="left" w:pos="4580"/>
+          <w:tab w:val="left" w:pos="5496"/>
+          <w:tab w:val="left" w:pos="6412"/>
+          <w:tab w:val="left" w:pos="7328"/>
+          <w:tab w:val="left" w:pos="8244"/>
+          <w:tab w:val="left" w:pos="9160"/>
+          <w:tab w:val="left" w:pos="10076"/>
+          <w:tab w:val="left" w:pos="10992"/>
+          <w:tab w:val="left" w:pos="11908"/>
+          <w:tab w:val="left" w:pos="12824"/>
+          <w:tab w:val="left" w:pos="13740"/>
+          <w:tab w:val="left" w:pos="14656"/>
+        </w:tabs>
+        <w:spacing w:before="0" w:beforeAutospacing="0" w:after="0" w:afterAutospacing="0"/>
+        <w:divId w:val="2027752377"/>
+        <w:rPr>
+          <w:rFonts w:ascii="Consolas" w:hAnsi="Consolas" w:cs="Courier New"/>
+          <w:color w:val="000000"/>
+          <w:sz w:val="17"/>
+          <w:szCs w:val="17"/>
+          <w:lang w:val="en-US"/>
+        </w:rPr>
+      </w:pPr>
+      <w:r>
+        <w:rPr>
+          <w:rFonts w:ascii="Consolas" w:hAnsi="Consolas" w:cs="Courier New"/>
+          <w:color w:val="000000"/>
+          <w:sz w:val="17"/>
+          <w:szCs w:val="17"/>
+          <w:lang w:val="en-US"/>
+        </w:rPr>
+        <w:t xml:space="preserve">17. </w:t>
+      </w:r>
+      <w:r>
+        <w:rPr>
+          <w:rFonts w:ascii="Consolas" w:hAnsi="Consolas" w:cs="Courier New"/>
+          <w:color w:val="545454"/>
+          <w:sz w:val="17"/>
+          <w:szCs w:val="17"/>
+          <w:lang w:val="en-US"/>
+        </w:rPr>
+        <w:t xml:space="preserve">            } </w:t>
+      </w:r>
+      <w:r>
+        <w:rPr>
+          <w:rFonts w:ascii="Consolas" w:hAnsi="Consolas" w:cs="Courier New"/>
+          <w:color w:val="696969"/>
+          <w:sz w:val="17"/>
+          <w:szCs w:val="17"/>
+          <w:lang w:val="en-US"/>
+        </w:rPr>
+        <w:t>// end of loop through lines</w:t>
+      </w:r>
+    </w:p>
+    <w:p>
+      <w:pPr>
+        <w:pStyle w:val="NormalWeb"/>
+        <w:pBdr>
+          <w:top w:val="single" w:sz="6" w:space="2" w:color="888888"/>
+          <w:left w:val="single" w:sz="6" w:space="2" w:color="888888"/>
+          <w:bottom w:val="single" w:sz="6" w:space="2" w:color="888888"/>
+          <w:right w:val="single" w:sz="6" w:space="2" w:color="888888"/>
+        </w:pBdr>
+        <w:shd w:val="clear" w:color="auto" w:fill="FEFEFE"/>
+        <w:tabs>
+          <w:tab w:val="left" w:pos="916"/>
+          <w:tab w:val="left" w:pos="1832"/>
+          <w:tab w:val="left" w:pos="2748"/>
+          <w:tab w:val="left" w:pos="3664"/>
+          <w:tab w:val="left" w:pos="4580"/>
+          <w:tab w:val="left" w:pos="5496"/>
+          <w:tab w:val="left" w:pos="6412"/>
+          <w:tab w:val="left" w:pos="7328"/>
+          <w:tab w:val="left" w:pos="8244"/>
+          <w:tab w:val="left" w:pos="9160"/>
+          <w:tab w:val="left" w:pos="10076"/>
+          <w:tab w:val="left" w:pos="10992"/>
+          <w:tab w:val="left" w:pos="11908"/>
+          <w:tab w:val="left" w:pos="12824"/>
+          <w:tab w:val="left" w:pos="13740"/>
+          <w:tab w:val="left" w:pos="14656"/>
+        </w:tabs>
+        <w:spacing w:before="0" w:beforeAutospacing="0" w:after="0" w:afterAutospacing="0"/>
+        <w:divId w:val="2027752377"/>
+        <w:rPr>
+          <w:rFonts w:ascii="Consolas" w:hAnsi="Consolas" w:cs="Courier New"/>
+          <w:color w:val="000000"/>
+          <w:sz w:val="17"/>
+          <w:szCs w:val="17"/>
+          <w:lang w:val="en-US"/>
+        </w:rPr>
+      </w:pPr>
+      <w:r>
+        <w:rPr>
+          <w:rFonts w:ascii="Consolas" w:hAnsi="Consolas" w:cs="Courier New"/>
+          <w:color w:val="000000"/>
+          <w:sz w:val="17"/>
+          <w:szCs w:val="17"/>
+          <w:lang w:val="en-US"/>
+        </w:rPr>
+        <w:t xml:space="preserve">18. </w:t>
+      </w:r>
+      <w:r>
+        <w:rPr>
+          <w:rFonts w:ascii="Consolas" w:hAnsi="Consolas" w:cs="Courier New"/>
+          <w:color w:val="545454"/>
+          <w:sz w:val="17"/>
+          <w:szCs w:val="17"/>
+          <w:lang w:val="en-US"/>
+        </w:rPr>
+        <w:t xml:space="preserve">            </w:t>
+      </w:r>
+      <w:proofErr w:type="spellStart"/>
+      <w:r>
+        <w:rPr>
+          <w:rFonts w:ascii="Consolas" w:hAnsi="Consolas" w:cs="Courier New"/>
+          <w:color w:val="007FAA"/>
+          <w:sz w:val="17"/>
+          <w:szCs w:val="17"/>
+          <w:lang w:val="en-US"/>
+        </w:rPr>
+        <w:t>System</w:t>
+      </w:r>
+      <w:r>
+        <w:rPr>
+          <w:rFonts w:ascii="Consolas" w:hAnsi="Consolas" w:cs="Courier New"/>
+          <w:color w:val="545454"/>
+          <w:sz w:val="17"/>
+          <w:szCs w:val="17"/>
+          <w:lang w:val="en-US"/>
+        </w:rPr>
+        <w:t>.</w:t>
+      </w:r>
+      <w:r>
+        <w:rPr>
+          <w:rFonts w:ascii="Consolas" w:hAnsi="Consolas" w:cs="Courier New"/>
+          <w:color w:val="7928A1"/>
+          <w:sz w:val="17"/>
+          <w:szCs w:val="17"/>
+          <w:lang w:val="en-US"/>
+        </w:rPr>
+        <w:t>out</w:t>
+      </w:r>
+      <w:r>
+        <w:rPr>
+          <w:rFonts w:ascii="Consolas" w:hAnsi="Consolas" w:cs="Courier New"/>
+          <w:color w:val="545454"/>
+          <w:sz w:val="17"/>
+          <w:szCs w:val="17"/>
+          <w:lang w:val="en-US"/>
+        </w:rPr>
+        <w:t>.println</w:t>
+      </w:r>
+      <w:proofErr w:type="spellEnd"/>
+      <w:r>
+        <w:rPr>
+          <w:rFonts w:ascii="Consolas" w:hAnsi="Consolas" w:cs="Courier New"/>
+          <w:color w:val="545454"/>
+          <w:sz w:val="17"/>
+          <w:szCs w:val="17"/>
+          <w:lang w:val="en-US"/>
+        </w:rPr>
+        <w:t xml:space="preserve">(sum); </w:t>
+      </w:r>
+      <w:r>
+        <w:rPr>
+          <w:rFonts w:ascii="Consolas" w:hAnsi="Consolas" w:cs="Courier New"/>
+          <w:color w:val="696969"/>
+          <w:sz w:val="17"/>
+          <w:szCs w:val="17"/>
+          <w:lang w:val="en-US"/>
+        </w:rPr>
+        <w:t>// print sum</w:t>
+      </w:r>
+    </w:p>
+    <w:p>
+      <w:pPr>
+        <w:pStyle w:val="NormalWeb"/>
+        <w:pBdr>
+          <w:top w:val="single" w:sz="6" w:space="2" w:color="888888"/>
+          <w:left w:val="single" w:sz="6" w:space="2" w:color="888888"/>
+          <w:bottom w:val="single" w:sz="6" w:space="2" w:color="888888"/>
+          <w:right w:val="single" w:sz="6" w:space="2" w:color="888888"/>
+        </w:pBdr>
+        <w:shd w:val="clear" w:color="auto" w:fill="FEFEFE"/>
+        <w:tabs>
+          <w:tab w:val="left" w:pos="916"/>
+          <w:tab w:val="left" w:pos="1832"/>
+          <w:tab w:val="left" w:pos="2748"/>
+          <w:tab w:val="left" w:pos="3664"/>
+          <w:tab w:val="left" w:pos="4580"/>
+          <w:tab w:val="left" w:pos="5496"/>
+          <w:tab w:val="left" w:pos="6412"/>
+          <w:tab w:val="left" w:pos="7328"/>
+          <w:tab w:val="left" w:pos="8244"/>
+          <w:tab w:val="left" w:pos="9160"/>
+          <w:tab w:val="left" w:pos="10076"/>
+          <w:tab w:val="left" w:pos="10992"/>
+          <w:tab w:val="left" w:pos="11908"/>
+          <w:tab w:val="left" w:pos="12824"/>
+          <w:tab w:val="left" w:pos="13740"/>
+          <w:tab w:val="left" w:pos="14656"/>
+        </w:tabs>
+        <w:spacing w:before="0" w:beforeAutospacing="0" w:after="0" w:afterAutospacing="0"/>
+        <w:divId w:val="2027752377"/>
+        <w:rPr>
+          <w:rFonts w:ascii="Consolas" w:hAnsi="Consolas" w:cs="Courier New"/>
+          <w:color w:val="000000"/>
+          <w:sz w:val="17"/>
+          <w:szCs w:val="17"/>
+          <w:lang w:val="en-US"/>
+        </w:rPr>
+      </w:pPr>
+      <w:r>
+        <w:rPr>
+          <w:rFonts w:ascii="Consolas" w:hAnsi="Consolas" w:cs="Courier New"/>
+          <w:color w:val="000000"/>
+          <w:sz w:val="17"/>
+          <w:szCs w:val="17"/>
+          <w:lang w:val="en-US"/>
+        </w:rPr>
+        <w:t xml:space="preserve">19. </w:t>
+      </w:r>
+      <w:r>
+        <w:rPr>
+          <w:rFonts w:ascii="Consolas" w:hAnsi="Consolas" w:cs="Courier New"/>
+          <w:color w:val="545454"/>
+          <w:sz w:val="17"/>
+          <w:szCs w:val="17"/>
+          <w:lang w:val="en-US"/>
+        </w:rPr>
+        <w:t>        }</w:t>
+      </w:r>
+    </w:p>
+    <w:p>
+      <w:pPr>
+        <w:pStyle w:val="NormalWeb"/>
+        <w:pBdr>
+          <w:top w:val="single" w:sz="6" w:space="2" w:color="888888"/>
+          <w:left w:val="single" w:sz="6" w:space="2" w:color="888888"/>
+          <w:bottom w:val="single" w:sz="6" w:space="2" w:color="888888"/>
+          <w:right w:val="single" w:sz="6" w:space="2" w:color="888888"/>
+        </w:pBdr>
+        <w:shd w:val="clear" w:color="auto" w:fill="FEFEFE"/>
+        <w:tabs>
+          <w:tab w:val="left" w:pos="916"/>
+          <w:tab w:val="left" w:pos="1832"/>
+          <w:tab w:val="left" w:pos="2748"/>
+          <w:tab w:val="left" w:pos="3664"/>
+          <w:tab w:val="left" w:pos="4580"/>
+          <w:tab w:val="left" w:pos="5496"/>
+          <w:tab w:val="left" w:pos="6412"/>
+          <w:tab w:val="left" w:pos="7328"/>
+          <w:tab w:val="left" w:pos="8244"/>
+          <w:tab w:val="left" w:pos="9160"/>
+          <w:tab w:val="left" w:pos="10076"/>
+          <w:tab w:val="left" w:pos="10992"/>
+          <w:tab w:val="left" w:pos="11908"/>
+          <w:tab w:val="left" w:pos="12824"/>
+          <w:tab w:val="left" w:pos="13740"/>
+          <w:tab w:val="left" w:pos="14656"/>
+        </w:tabs>
+        <w:spacing w:before="0" w:beforeAutospacing="0" w:after="0" w:afterAutospacing="0"/>
+        <w:divId w:val="2027752377"/>
+        <w:rPr>
+          <w:rFonts w:ascii="Consolas" w:hAnsi="Consolas" w:cs="Courier New"/>
+          <w:color w:val="000000"/>
+          <w:sz w:val="17"/>
+          <w:szCs w:val="17"/>
+          <w:lang w:val="en-US"/>
+        </w:rPr>
+      </w:pPr>
+      <w:r>
+        <w:rPr>
+          <w:rFonts w:ascii="Consolas" w:hAnsi="Consolas" w:cs="Courier New"/>
+          <w:color w:val="000000"/>
+          <w:sz w:val="17"/>
+          <w:szCs w:val="17"/>
+          <w:lang w:val="en-US"/>
+        </w:rPr>
+        <w:t xml:space="preserve">20. </w:t>
+      </w:r>
+      <w:r>
+        <w:rPr>
+          <w:rFonts w:ascii="Consolas" w:hAnsi="Consolas" w:cs="Courier New"/>
+          <w:color w:val="545454"/>
+          <w:sz w:val="17"/>
+          <w:szCs w:val="17"/>
+          <w:lang w:val="en-US"/>
+        </w:rPr>
+        <w:t xml:space="preserve">        </w:t>
+      </w:r>
+      <w:proofErr w:type="spellStart"/>
+      <w:r>
+        <w:rPr>
+          <w:rFonts w:ascii="Consolas" w:hAnsi="Consolas" w:cs="Courier New"/>
+          <w:color w:val="545454"/>
+          <w:sz w:val="17"/>
+          <w:szCs w:val="17"/>
+          <w:lang w:val="en-US"/>
+        </w:rPr>
+        <w:t>scanner.close</w:t>
+      </w:r>
+      <w:proofErr w:type="spellEnd"/>
+      <w:r>
+        <w:rPr>
+          <w:rFonts w:ascii="Consolas" w:hAnsi="Consolas" w:cs="Courier New"/>
+          <w:color w:val="545454"/>
+          <w:sz w:val="17"/>
+          <w:szCs w:val="17"/>
+          <w:lang w:val="en-US"/>
+        </w:rPr>
+        <w:t xml:space="preserve">(); </w:t>
+      </w:r>
+      <w:r>
+        <w:rPr>
+          <w:rFonts w:ascii="Consolas" w:hAnsi="Consolas" w:cs="Courier New"/>
+          <w:color w:val="696969"/>
+          <w:sz w:val="17"/>
+          <w:szCs w:val="17"/>
+          <w:lang w:val="en-US"/>
+        </w:rPr>
+        <w:t>// close Scanner object</w:t>
+      </w:r>
+    </w:p>
+    <w:p>
+      <w:pPr>
+        <w:pStyle w:val="NormalWeb"/>
+        <w:pBdr>
+          <w:top w:val="single" w:sz="6" w:space="2" w:color="888888"/>
+          <w:left w:val="single" w:sz="6" w:space="2" w:color="888888"/>
+          <w:bottom w:val="single" w:sz="6" w:space="2" w:color="888888"/>
+          <w:right w:val="single" w:sz="6" w:space="2" w:color="888888"/>
+        </w:pBdr>
+        <w:shd w:val="clear" w:color="auto" w:fill="FEFEFE"/>
+        <w:tabs>
+          <w:tab w:val="left" w:pos="916"/>
+          <w:tab w:val="left" w:pos="1832"/>
+          <w:tab w:val="left" w:pos="2748"/>
+          <w:tab w:val="left" w:pos="3664"/>
+          <w:tab w:val="left" w:pos="4580"/>
+          <w:tab w:val="left" w:pos="5496"/>
+          <w:tab w:val="left" w:pos="6412"/>
+          <w:tab w:val="left" w:pos="7328"/>
+          <w:tab w:val="left" w:pos="8244"/>
+          <w:tab w:val="left" w:pos="9160"/>
+          <w:tab w:val="left" w:pos="10076"/>
+          <w:tab w:val="left" w:pos="10992"/>
+          <w:tab w:val="left" w:pos="11908"/>
+          <w:tab w:val="left" w:pos="12824"/>
+          <w:tab w:val="left" w:pos="13740"/>
+          <w:tab w:val="left" w:pos="14656"/>
+        </w:tabs>
+        <w:spacing w:before="0" w:beforeAutospacing="0" w:after="0" w:afterAutospacing="0"/>
+        <w:divId w:val="2027752377"/>
+        <w:rPr>
+          <w:rFonts w:ascii="Consolas" w:hAnsi="Consolas" w:cs="Courier New"/>
+          <w:color w:val="000000"/>
+          <w:sz w:val="17"/>
+          <w:szCs w:val="17"/>
+          <w:lang w:val="en-US"/>
+        </w:rPr>
+      </w:pPr>
+      <w:r>
+        <w:rPr>
+          <w:rFonts w:ascii="Consolas" w:hAnsi="Consolas" w:cs="Courier New"/>
+          <w:color w:val="000000"/>
+          <w:sz w:val="17"/>
+          <w:szCs w:val="17"/>
+          <w:lang w:val="en-US"/>
+        </w:rPr>
+        <w:t xml:space="preserve">21. </w:t>
+      </w:r>
+      <w:r>
+        <w:rPr>
+          <w:rFonts w:ascii="Consolas" w:hAnsi="Consolas" w:cs="Courier New"/>
+          <w:color w:val="545454"/>
+          <w:sz w:val="17"/>
+          <w:szCs w:val="17"/>
+          <w:lang w:val="en-US"/>
+        </w:rPr>
+        <w:t xml:space="preserve">    } </w:t>
+      </w:r>
+      <w:r>
+        <w:rPr>
+          <w:rFonts w:ascii="Consolas" w:hAnsi="Consolas" w:cs="Courier New"/>
+          <w:color w:val="696969"/>
+          <w:sz w:val="17"/>
+          <w:szCs w:val="17"/>
+          <w:lang w:val="en-US"/>
+        </w:rPr>
+        <w:t>// end of main method</w:t>
+      </w:r>
+    </w:p>
+    <w:p>
+      <w:pPr>
+        <w:pStyle w:val="NormalWeb"/>
+        <w:pBdr>
+          <w:top w:val="single" w:sz="6" w:space="2" w:color="888888"/>
+          <w:left w:val="single" w:sz="6" w:space="2" w:color="888888"/>
+          <w:bottom w:val="single" w:sz="6" w:space="2" w:color="888888"/>
+          <w:right w:val="single" w:sz="6" w:space="2" w:color="888888"/>
+        </w:pBdr>
+        <w:shd w:val="clear" w:color="auto" w:fill="FEFEFE"/>
+        <w:tabs>
+          <w:tab w:val="left" w:pos="916"/>
+          <w:tab w:val="left" w:pos="1832"/>
+          <w:tab w:val="left" w:pos="2748"/>
+          <w:tab w:val="left" w:pos="3664"/>
+          <w:tab w:val="left" w:pos="4580"/>
+          <w:tab w:val="left" w:pos="5496"/>
+          <w:tab w:val="left" w:pos="6412"/>
+          <w:tab w:val="left" w:pos="7328"/>
+          <w:tab w:val="left" w:pos="8244"/>
+          <w:tab w:val="left" w:pos="9160"/>
+          <w:tab w:val="left" w:pos="10076"/>
+          <w:tab w:val="left" w:pos="10992"/>
+          <w:tab w:val="left" w:pos="11908"/>
+          <w:tab w:val="left" w:pos="12824"/>
+          <w:tab w:val="left" w:pos="13740"/>
+          <w:tab w:val="left" w:pos="14656"/>
+        </w:tabs>
+        <w:spacing w:before="0" w:beforeAutospacing="0" w:after="0" w:afterAutospacing="0"/>
+        <w:divId w:val="2027752377"/>
+        <w:rPr>
+          <w:rFonts w:ascii="Consolas" w:hAnsi="Consolas" w:cs="Courier New"/>
+          <w:color w:val="000000"/>
+          <w:sz w:val="17"/>
+          <w:szCs w:val="17"/>
+          <w:lang w:val="en-US"/>
+        </w:rPr>
+      </w:pPr>
+      <w:r>
+        <w:rPr>
+          <w:rFonts w:ascii="Consolas" w:hAnsi="Consolas" w:cs="Courier New"/>
+          <w:color w:val="000000"/>
+          <w:sz w:val="17"/>
+          <w:szCs w:val="17"/>
+          <w:lang w:val="en-US"/>
+        </w:rPr>
+        <w:t xml:space="preserve">22. </w:t>
+      </w:r>
+      <w:r>
+        <w:rPr>
+          <w:rFonts w:ascii="Consolas" w:hAnsi="Consolas" w:cs="Courier New"/>
+          <w:color w:val="545454"/>
+          <w:sz w:val="17"/>
+          <w:szCs w:val="17"/>
+          <w:lang w:val="en-US"/>
+        </w:rPr>
+        <w:t xml:space="preserve">} </w:t>
+      </w:r>
+      <w:r>
+        <w:rPr>
+          <w:rFonts w:ascii="Consolas" w:hAnsi="Consolas" w:cs="Courier New"/>
+          <w:color w:val="696969"/>
+          <w:sz w:val="17"/>
+          <w:szCs w:val="17"/>
+          <w:lang w:val="en-US"/>
+        </w:rPr>
+        <w:t xml:space="preserve">// end of </w:t>
+      </w:r>
+      <w:proofErr w:type="spellStart"/>
+      <w:r>
+        <w:rPr>
+          <w:rFonts w:ascii="Consolas" w:hAnsi="Consolas" w:cs="Courier New"/>
+          <w:color w:val="696969"/>
+          <w:sz w:val="17"/>
+          <w:szCs w:val="17"/>
+          <w:lang w:val="en-US"/>
+        </w:rPr>
+        <w:t>ArrayHash</w:t>
+      </w:r>
+      <w:proofErr w:type="spellEnd"/>
+      <w:r>
+        <w:rPr>
+          <w:rFonts w:ascii="Consolas" w:hAnsi="Consolas" w:cs="Courier New"/>
+          <w:color w:val="696969"/>
+          <w:sz w:val="17"/>
+          <w:szCs w:val="17"/>
+          <w:lang w:val="en-US"/>
+        </w:rPr>
+        <w:t xml:space="preserve"> class</w:t>
+      </w:r>
+    </w:p>
+    <w:p>
+      <w:pPr>
+        <w:pStyle w:val="NormalWeb"/>
+        <w:pBdr>
+          <w:top w:val="single" w:sz="6" w:space="2" w:color="888888"/>
+          <w:left w:val="single" w:sz="6" w:space="2" w:color="888888"/>
+          <w:bottom w:val="single" w:sz="6" w:space="2" w:color="888888"/>
+          <w:right w:val="single" w:sz="6" w:space="2" w:color="888888"/>
+        </w:pBdr>
+        <w:shd w:val="clear" w:color="auto" w:fill="FEFEFE"/>
+        <w:tabs>
+          <w:tab w:val="left" w:pos="916"/>
+          <w:tab w:val="left" w:pos="1832"/>
+          <w:tab w:val="left" w:pos="2748"/>
+          <w:tab w:val="left" w:pos="3664"/>
+          <w:tab w:val="left" w:pos="4580"/>
+          <w:tab w:val="left" w:pos="5496"/>
+          <w:tab w:val="left" w:pos="6412"/>
+          <w:tab w:val="left" w:pos="7328"/>
+          <w:tab w:val="left" w:pos="8244"/>
+          <w:tab w:val="left" w:pos="9160"/>
+          <w:tab w:val="left" w:pos="10076"/>
+          <w:tab w:val="left" w:pos="10992"/>
+          <w:tab w:val="left" w:pos="11908"/>
+          <w:tab w:val="left" w:pos="12824"/>
+          <w:tab w:val="left" w:pos="13740"/>
+          <w:tab w:val="left" w:pos="14656"/>
+        </w:tabs>
+        <w:spacing w:before="0" w:beforeAutospacing="0" w:after="0" w:afterAutospacing="0"/>
+        <w:divId w:val="2027752377"/>
+        <w:rPr>
+          <w:rFonts w:ascii="Consolas" w:hAnsi="Consolas" w:cs="Courier New"/>
+          <w:color w:val="000000"/>
+          <w:sz w:val="17"/>
+          <w:szCs w:val="17"/>
+          <w:lang w:val="en-US"/>
+        </w:rPr>
+      </w:pPr>
+      <w:r>
+        <w:rPr>
+          <w:rFonts w:ascii="Consolas" w:hAnsi="Consolas" w:cs="Courier New"/>
+          <w:color w:val="000000"/>
+          <w:sz w:val="17"/>
+          <w:szCs w:val="17"/>
+          <w:lang w:val="en-US"/>
+        </w:rPr>
+        <w:t xml:space="preserve">23. </w:t>
+      </w:r>
+      <w:r>
+        <w:rPr>
+          <w:rFonts w:ascii="Consolas" w:hAnsi="Consolas" w:cs="Courier New"/>
+          <w:color w:val="545454"/>
+          <w:sz w:val="17"/>
+          <w:szCs w:val="17"/>
+          <w:lang w:val="en-US"/>
+        </w:rPr>
+        <w:t> </w:t>
+      </w:r>
+    </w:p>
+    <w:p>
+      <w:pPr>
+        <w:rPr>
+          <w:lang w:val="en-US"/>
+        </w:rPr>
+      </w:pPr>
+    </w:p>
+    <w:p>
+      <w:pPr>
+        <w:jc w:val="center"/>
+        <w:rPr>
+          <w:b/>
+          <w:bCs/>
+        </w:rPr>
+      </w:pPr>
+      <w:r>
+        <w:rPr>
+          <w:b/>
+          <w:bCs/>
+        </w:rPr>
+        <w:t>EXPLICAÇÃO</w:t>
+      </w:r>
+    </w:p>
     <w:p/>
+    <w:p>
+      <w:r>
+        <w:t>Claro, posso explicar o algoritmo passo a passo.</w:t>
+      </w:r>
+    </w:p>
+    <w:p>
+      <w:r>
+        <w:t>Passo 1: Ler a entrada</w:t>
+      </w:r>
+    </w:p>
+    <w:p>
+      <w:r>
+        <w:t xml:space="preserve">O algoritmo começa lendo a entrada. A primeira linha contém um inteiro N que indica a quantidade de casos de teste. Para cada caso de teste, o algoritmo lê um inteiro L que indica a quantidade de linhas que vem a seguir. Para cada uma destas L linhas, o algoritmo lê uma </w:t>
+      </w:r>
+      <w:proofErr w:type="spellStart"/>
+      <w:r>
+        <w:t>string</w:t>
+      </w:r>
+      <w:proofErr w:type="spellEnd"/>
+      <w:r>
+        <w:t xml:space="preserve"> com até 50 letras maiúsculas ('A' - 'Z').</w:t>
+      </w:r>
+    </w:p>
+    <w:p>
+      <w:r>
+        <w:t xml:space="preserve">Passo 2: Calcular o valor de </w:t>
+      </w:r>
+      <w:proofErr w:type="spellStart"/>
+      <w:r>
+        <w:t>hash</w:t>
+      </w:r>
+      <w:proofErr w:type="spellEnd"/>
+      <w:r>
+        <w:t xml:space="preserve"> para cada </w:t>
+      </w:r>
+      <w:proofErr w:type="spellStart"/>
+      <w:r>
+        <w:t>string</w:t>
+      </w:r>
+      <w:proofErr w:type="spellEnd"/>
+    </w:p>
+    <w:p>
+      <w:r>
+        <w:t xml:space="preserve">Para cada </w:t>
+      </w:r>
+      <w:proofErr w:type="spellStart"/>
+      <w:r>
+        <w:t>string</w:t>
+      </w:r>
+      <w:proofErr w:type="spellEnd"/>
+      <w:r>
+        <w:t xml:space="preserve">, o algoritmo calcula o valor de </w:t>
+      </w:r>
+      <w:proofErr w:type="spellStart"/>
+      <w:r>
+        <w:t>hash</w:t>
+      </w:r>
+      <w:proofErr w:type="spellEnd"/>
+      <w:r>
+        <w:t xml:space="preserve"> da seguinte forma:</w:t>
+      </w:r>
+    </w:p>
+    <w:p>
+      <w:r>
+        <w:t>Valor = (Posição no alfabeto) + (Elemento de entrada) + (Posição do elemento)</w:t>
+      </w:r>
+    </w:p>
+    <w:p>
+      <w:r>
+        <w:t>Todas posições são baseadas em zero. 'A' tem posição 0 no alfabeto, 'B' tem posição 1 no alfabeto, ...</w:t>
+      </w:r>
+    </w:p>
+    <w:p>
+      <w:r>
+        <w:t xml:space="preserve">Por exemplo, se a </w:t>
+      </w:r>
+      <w:proofErr w:type="spellStart"/>
+      <w:r>
+        <w:t>string</w:t>
+      </w:r>
+      <w:proofErr w:type="spellEnd"/>
+      <w:r>
+        <w:t xml:space="preserve"> for "CBA", o valor de </w:t>
+      </w:r>
+      <w:proofErr w:type="spellStart"/>
+      <w:r>
+        <w:t>hash</w:t>
+      </w:r>
+      <w:proofErr w:type="spellEnd"/>
+      <w:r>
+        <w:t xml:space="preserve"> para cada caractere será calculado da seguinte forma:</w:t>
+      </w:r>
+    </w:p>
+    <w:p>
+      <w:r>
+        <w:t>C: 2 + 0 + 0 = 2</w:t>
+      </w:r>
+    </w:p>
+    <w:p>
+      <w:r>
+        <w:t>B: 1 + 0 + 1 = 2</w:t>
+      </w:r>
+    </w:p>
+    <w:p>
+      <w:r>
+        <w:t>A: 0 + 0 + 2 = 2</w:t>
+      </w:r>
+    </w:p>
+    <w:p>
+      <w:r>
+        <w:t xml:space="preserve">O valor de </w:t>
+      </w:r>
+      <w:proofErr w:type="spellStart"/>
+      <w:r>
+        <w:t>hash</w:t>
+      </w:r>
+      <w:proofErr w:type="spellEnd"/>
+      <w:r>
+        <w:t xml:space="preserve"> final para a </w:t>
+      </w:r>
+      <w:proofErr w:type="spellStart"/>
+      <w:r>
+        <w:t>string</w:t>
+      </w:r>
+      <w:proofErr w:type="spellEnd"/>
+      <w:r>
+        <w:t xml:space="preserve"> "CBA" será 2 + 2 + 2 = 6.</w:t>
+      </w:r>
+    </w:p>
+    <w:p>
+      <w:r>
+        <w:lastRenderedPageBreak/>
+        <w:t xml:space="preserve">Passo 3: Imprimir o valor de </w:t>
+      </w:r>
+      <w:proofErr w:type="spellStart"/>
+      <w:r>
+        <w:t>hash</w:t>
+      </w:r>
+      <w:proofErr w:type="spellEnd"/>
+    </w:p>
+    <w:p>
+      <w:r>
+        <w:t xml:space="preserve">Para cada caso de teste, o algoritmo imprime o valor de </w:t>
+      </w:r>
+      <w:proofErr w:type="spellStart"/>
+      <w:r>
+        <w:t>hash</w:t>
+      </w:r>
+      <w:proofErr w:type="spellEnd"/>
+      <w:r>
+        <w:t xml:space="preserve"> calculado.</w:t>
+      </w:r>
+    </w:p>
+    <w:p>
+      <w:r>
+        <w:t>Exemplo de execução</w:t>
+      </w:r>
+    </w:p>
+    <w:p>
+      <w:r>
+        <w:t>Considerando a entrada fornecida no problema, o algoritmo executaria da seguinte forma:</w:t>
+      </w:r>
+    </w:p>
+    <w:p>
+      <w:r>
+        <w:t>Entrada:</w:t>
+      </w:r>
+    </w:p>
+    <w:p>
+      <w:r>
+        <w:t>5</w:t>
+      </w:r>
+    </w:p>
+    <w:p>
+      <w:r>
+        <w:t>2</w:t>
+      </w:r>
+    </w:p>
+    <w:p>
+      <w:r>
+        <w:t>CBA</w:t>
+      </w:r>
+    </w:p>
+    <w:p>
+      <w:r>
+        <w:t>DDD</w:t>
+      </w:r>
+    </w:p>
+    <w:p>
+      <w:r>
+        <w:t>1</w:t>
+      </w:r>
+    </w:p>
+    <w:p>
+      <w:r>
+        <w:t>Z</w:t>
+      </w:r>
+    </w:p>
+    <w:p>
+      <w:r>
+        <w:t>6</w:t>
+      </w:r>
+    </w:p>
+    <w:p>
+      <w:r>
+        <w:t>A</w:t>
+      </w:r>
+    </w:p>
+    <w:p>
+      <w:r>
+        <w:t>B</w:t>
+      </w:r>
+    </w:p>
+    <w:p>
+      <w:r>
+        <w:t>C</w:t>
+      </w:r>
+    </w:p>
+    <w:p>
+      <w:r>
+        <w:t>D</w:t>
+      </w:r>
+    </w:p>
+    <w:p>
+      <w:r>
+        <w:t>E</w:t>
+      </w:r>
+    </w:p>
+    <w:p>
+      <w:r>
+        <w:t>F</w:t>
+      </w:r>
+    </w:p>
+    <w:p>
+      <w:r>
+        <w:t>6</w:t>
+      </w:r>
+    </w:p>
+    <w:p>
+      <w:r>
+        <w:t>ABCDEFGHIJKLMNOPQRSTUVWXYZ</w:t>
+      </w:r>
+    </w:p>
+    <w:p>
+      <w:r>
+        <w:t>ABCDEFGHIJKLMNOPQRSTUVWXYZ</w:t>
+      </w:r>
+    </w:p>
+    <w:p>
+      <w:r>
+        <w:t>ABCDEFGHIJKLMNOPQRSTUVWXYZ</w:t>
+      </w:r>
+    </w:p>
+    <w:p>
+      <w:r>
+        <w:t>ABCDEFGHIJKLMNOPQRSTUVWXYZ</w:t>
+      </w:r>
+    </w:p>
+    <w:p>
+      <w:r>
+        <w:t>ABCDEFGHIJKLMNOPQRSTUVWXYZ</w:t>
+      </w:r>
+    </w:p>
+    <w:p>
+      <w:r>
+        <w:t>ABCDEFGHIJKLMNOPQRSTUVWXYZ</w:t>
+      </w:r>
+    </w:p>
+    <w:p>
+      <w:r>
+        <w:t>1</w:t>
+      </w:r>
+    </w:p>
+    <w:p>
+      <w:r>
+        <w:t>ZZZZZZZZZZ</w:t>
+      </w:r>
+    </w:p>
+    <w:p/>
+    <w:p>
+      <w:r>
+        <w:t>Saída:</w:t>
+      </w:r>
+    </w:p>
+    <w:p>
+      <w:r>
+        <w:t>21</w:t>
+      </w:r>
+    </w:p>
+    <w:p>
+      <w:r>
+        <w:t>25</w:t>
+      </w:r>
+    </w:p>
+    <w:p>
+      <w:r>
+        <w:t>30</w:t>
+      </w:r>
+    </w:p>
+    <w:p>
+      <w:r>
+        <w:t>4290</w:t>
+      </w:r>
+    </w:p>
+    <w:p>
+      <w:r>
+        <w:t>295</w:t>
+      </w:r>
+    </w:p>
+    <w:p>
+      <w:r>
+        <w:t>Explicação detalhada</w:t>
+      </w:r>
+    </w:p>
+    <w:p>
+      <w:r>
+        <w:t xml:space="preserve">Para entender melhor o funcionamento do algoritmo, vamos analisar um exemplo específico. Considere a </w:t>
+      </w:r>
+      <w:proofErr w:type="spellStart"/>
+      <w:r>
+        <w:t>string</w:t>
+      </w:r>
+      <w:proofErr w:type="spellEnd"/>
+      <w:r>
+        <w:t xml:space="preserve"> "CBA".</w:t>
+      </w:r>
+    </w:p>
+    <w:p>
+      <w:r>
+        <w:t>Passo 1: Ler a entrada</w:t>
+      </w:r>
+    </w:p>
+    <w:p>
+      <w:r>
+        <w:t>O algoritmo lê a seguinte entrada:</w:t>
+      </w:r>
+    </w:p>
+    <w:p>
+      <w:r>
+        <w:t>CBA</w:t>
+      </w:r>
+    </w:p>
+    <w:p>
+      <w:r>
+        <w:t xml:space="preserve">Passo 2: Calcular o valor de </w:t>
+      </w:r>
+      <w:proofErr w:type="spellStart"/>
+      <w:r>
+        <w:t>hash</w:t>
+      </w:r>
+      <w:proofErr w:type="spellEnd"/>
+      <w:r>
+        <w:t xml:space="preserve"> para cada </w:t>
+      </w:r>
+      <w:proofErr w:type="spellStart"/>
+      <w:r>
+        <w:t>string</w:t>
+      </w:r>
+      <w:proofErr w:type="spellEnd"/>
+    </w:p>
+    <w:p>
+      <w:r>
+        <w:t xml:space="preserve">O algoritmo calcula o valor de </w:t>
+      </w:r>
+      <w:proofErr w:type="spellStart"/>
+      <w:r>
+        <w:t>hash</w:t>
+      </w:r>
+      <w:proofErr w:type="spellEnd"/>
+      <w:r>
+        <w:t xml:space="preserve"> para cada caractere da </w:t>
+      </w:r>
+      <w:proofErr w:type="spellStart"/>
+      <w:r>
+        <w:t>string</w:t>
+      </w:r>
+      <w:proofErr w:type="spellEnd"/>
+      <w:r>
+        <w:t xml:space="preserve"> "CBA" da seguinte forma:</w:t>
+      </w:r>
+    </w:p>
+    <w:p>
+      <w:r>
+        <w:t>C: 2 + 0 + 0 = 2</w:t>
+      </w:r>
+    </w:p>
+    <w:p>
+      <w:r>
+        <w:t>B: 1 + 0 + 1 = 2</w:t>
+      </w:r>
+    </w:p>
+    <w:p>
+      <w:r>
+        <w:t>A: 0 + 0 + 2 = 2</w:t>
+      </w:r>
+    </w:p>
+    <w:p>
+      <w:r>
+        <w:t xml:space="preserve">O valor de </w:t>
+      </w:r>
+      <w:proofErr w:type="spellStart"/>
+      <w:r>
+        <w:t>hash</w:t>
+      </w:r>
+      <w:proofErr w:type="spellEnd"/>
+      <w:r>
+        <w:t xml:space="preserve"> final para a </w:t>
+      </w:r>
+      <w:proofErr w:type="spellStart"/>
+      <w:r>
+        <w:t>string</w:t>
+      </w:r>
+      <w:proofErr w:type="spellEnd"/>
+      <w:r>
+        <w:t xml:space="preserve"> "CBA" é 2 + 2 + 2 = 6.</w:t>
+      </w:r>
+    </w:p>
+    <w:p>
+      <w:r>
+        <w:t xml:space="preserve">Passo 3: Imprimir o valor de </w:t>
+      </w:r>
+      <w:proofErr w:type="spellStart"/>
+      <w:r>
+        <w:t>hash</w:t>
+      </w:r>
+      <w:proofErr w:type="spellEnd"/>
+    </w:p>
+    <w:p>
+      <w:r>
+        <w:t xml:space="preserve">O algoritmo imprime o valor de </w:t>
+      </w:r>
+      <w:proofErr w:type="spellStart"/>
+      <w:r>
+        <w:t>hash</w:t>
+      </w:r>
+      <w:proofErr w:type="spellEnd"/>
+      <w:r>
+        <w:t xml:space="preserve"> calculado, que é 6.</w:t>
+      </w:r>
+    </w:p>
     <w:p/>
     <w:p/>
     <w:sectPr>
@@ -435,7 +3418,6 @@
   <w:style w:type="character" w:default="1" w:styleId="DefaultParagraphFont">
     <w:name w:val="Default Paragraph Font"/>
     <w:uiPriority w:val="1"/>
-    <w:semiHidden/>
     <w:unhideWhenUsed/>
   </w:style>
   <w:style w:type="table" w:default="1" w:styleId="TableNormal">
@@ -458,6 +3440,25 @@
     <w:uiPriority w:val="99"/>
     <w:semiHidden/>
     <w:unhideWhenUsed/>
+  </w:style>
+  <w:style w:type="paragraph" w:styleId="NormalWeb">
+    <w:name w:val="Normal (Web)"/>
+    <w:basedOn w:val="Normal"/>
+    <w:uiPriority w:val="99"/>
+    <w:semiHidden/>
+    <w:unhideWhenUsed/>
+    <w:rsid w:val="009F4E95"/>
+    <w:pPr>
+      <w:spacing w:before="100" w:beforeAutospacing="1" w:after="100" w:afterAutospacing="1" w:line="240" w:lineRule="auto"/>
+    </w:pPr>
+    <w:rPr>
+      <w:rFonts w:ascii="Times New Roman" w:eastAsiaTheme="minorEastAsia" w:hAnsi="Times New Roman" w:cs="Times New Roman"/>
+      <w:kern w:val="0"/>
+      <w:sz w:val="24"/>
+      <w:szCs w:val="24"/>
+      <w:lang w:eastAsia="pt-BR"/>
+      <w14:ligatures w14:val="none"/>
+    </w:rPr>
   </w:style>
 </w:styles>
 </file>
@@ -755,4 +3756,24 @@
     </a:ext>
   </a:extLst>
 </a:theme>
+</file>
+
+<file path=word/webextensions/taskpanes.xml><?xml version="1.0" encoding="utf-8"?>
+<wetp:taskpanes xmlns:wetp="http://schemas.microsoft.com/office/webextensions/taskpanes/2010/11">
+  <wetp:taskpane dockstate="right" visibility="0" width="350" row="0">
+    <wetp:webextensionref xmlns:r="http://schemas.openxmlformats.org/officeDocument/2006/relationships" r:id="rId1"/>
+  </wetp:taskpane>
+</wetp:taskpanes>
+</file>
+
+<file path=word/webextensions/webextension1.xml><?xml version="1.0" encoding="utf-8"?>
+<we:webextension xmlns:we="http://schemas.microsoft.com/office/webextensions/webextension/2010/11" id="{A2337A96-8365-402A-9E7E-0426717C3E4F}">
+  <we:reference id="wa104382008" version="1.1.0.1" store="en-US" storeType="OMEX"/>
+  <we:alternateReferences>
+    <we:reference id="wa104382008" version="1.1.0.1" store="WA104382008" storeType="OMEX"/>
+  </we:alternateReferences>
+  <we:properties/>
+  <we:bindings/>
+  <we:snapshot xmlns:r="http://schemas.openxmlformats.org/officeDocument/2006/relationships"/>
+</we:webextension>
 </file>
</xml_diff>